<commit_message>
Next batch of manuscript changes
Stopping here, as it's become evident that I need to switch to a Student-T distribution for observation error.
</commit_message>
<xml_diff>
--- a/drafts/orn_apps_2/woodcock_altitudes_main.docx
+++ b/drafts/orn_apps_2/woodcock_altitudes_main.docx
@@ -20,8 +20,18 @@
       <w:pPr>
         <w:pStyle w:val="Heading1"/>
       </w:pPr>
+      <w:commentRangeStart w:id="0"/>
       <w:r>
         <w:t>Abstract</w:t>
+      </w:r>
+      <w:commentRangeEnd w:id="0"/>
+      <w:r>
+        <w:rPr>
+          <w:rStyle w:val="CommentReference"/>
+          <w:rFonts w:eastAsiaTheme="minorHAnsi" w:cstheme="minorBidi"/>
+          <w:color w:val="auto"/>
+        </w:rPr>
+        <w:commentReference w:id="0"/>
       </w:r>
     </w:p>
     <w:p>
@@ -247,210 +257,156 @@
         <w:t xml:space="preserve"> woodcock </w:t>
       </w:r>
       <w:r>
-        <w:t xml:space="preserve">fly at mean altitudes of </w:t>
-      </w:r>
-      <w:r>
-        <w:rPr>
-          <w:highlight w:val="yellow"/>
-        </w:rPr>
-        <w:t>36</w:t>
-      </w:r>
-      <w:r>
-        <w:rPr>
-          <w:highlight w:val="yellow"/>
-        </w:rPr>
+        <w:t xml:space="preserve">fly at mean </w:t>
+      </w:r>
+      <w:r>
+        <w:t>altitudes of 36</w:t>
+      </w:r>
+      <w:r>
+        <w:t>1</w:t>
+      </w:r>
+      <w:r>
+        <w:t xml:space="preserve">m </w:t>
+      </w:r>
+      <w:r>
+        <w:t xml:space="preserve">(95% </w:t>
+      </w:r>
+      <w:r>
+        <w:t>credible interval</w:t>
+      </w:r>
+      <w:r>
+        <w:t xml:space="preserve">: </w:t>
+      </w:r>
+      <w:r>
         <w:t>2</w:t>
       </w:r>
       <w:r>
-        <w:rPr>
-          <w:highlight w:val="yellow"/>
-        </w:rPr>
-        <w:t xml:space="preserve">m (95% </w:t>
-      </w:r>
-      <w:r>
-        <w:rPr>
-          <w:highlight w:val="yellow"/>
-        </w:rPr>
-        <w:t>credible interval</w:t>
-      </w:r>
-      <w:r>
-        <w:rPr>
-          <w:highlight w:val="yellow"/>
-        </w:rPr>
-        <w:t xml:space="preserve">: </w:t>
-      </w:r>
-      <w:r>
-        <w:rPr>
-          <w:highlight w:val="yellow"/>
-        </w:rPr>
-        <w:t>299</w:t>
-      </w:r>
-      <w:r>
-        <w:rPr>
-          <w:highlight w:val="yellow"/>
-        </w:rPr>
-        <w:t>–43</w:t>
-      </w:r>
-      <w:r>
-        <w:rPr>
-          <w:highlight w:val="yellow"/>
-        </w:rPr>
+        <w:t>85</w:t>
+      </w:r>
+      <w:r>
+        <w:t>–4</w:t>
+      </w:r>
+      <w:r>
+        <w:t>44</w:t>
+      </w:r>
+      <w:r>
+        <w:t>m</w:t>
+      </w:r>
+      <w:r>
+        <w:t>)</w:t>
+      </w:r>
+      <w:r>
+        <w:t>,</w:t>
+      </w:r>
+      <w:r>
+        <w:t xml:space="preserve"> flying higher </w:t>
+      </w:r>
+      <w:r>
+        <w:t>during spring</w:t>
+      </w:r>
+      <w:r>
+        <w:t xml:space="preserve"> (</w:t>
+      </w:r>
+      <w:r>
+        <w:t>4</w:t>
+      </w:r>
+      <w:r>
+        <w:t>4</w:t>
+      </w:r>
+      <w:r>
+        <w:t>7</w:t>
+      </w:r>
+      <w:r>
+        <w:t>m</w:t>
+      </w:r>
+      <w:r>
+        <w:t xml:space="preserve">, 95% CRI: </w:t>
+      </w:r>
+      <w:r>
         <w:t>3</w:t>
       </w:r>
       <w:r>
-        <w:rPr>
-          <w:highlight w:val="yellow"/>
-        </w:rPr>
+        <w:t>15</w:t>
+      </w:r>
+      <w:r>
+        <w:t>–</w:t>
+      </w:r>
+      <w:r>
+        <w:t>603</w:t>
+      </w:r>
+      <w:r>
         <w:t>m</w:t>
       </w:r>
       <w:r>
+        <w:t>) than fall (</w:t>
+      </w:r>
+      <w:r>
+        <w:t>3</w:t>
+      </w:r>
+      <w:r>
+        <w:t>2</w:t>
+      </w:r>
+      <w:r>
+        <w:t>0</w:t>
+      </w:r>
+      <w:r>
+        <w:t>m</w:t>
+      </w:r>
+      <w:r>
+        <w:t xml:space="preserve">, 95% CRI: </w:t>
+      </w:r>
+      <w:r>
+        <w:t>23</w:t>
+      </w:r>
+      <w:r>
+        <w:t>4</w:t>
+      </w:r>
+      <w:r>
+        <w:t>–</w:t>
+      </w:r>
+      <w:r>
+        <w:t>418</w:t>
+      </w:r>
+      <w:r>
+        <w:t>m</w:t>
+      </w:r>
+      <w:r>
         <w:t>)</w:t>
       </w:r>
       <w:r>
-        <w:t>, flying higher during spring</w:t>
-      </w:r>
-      <w:r>
-        <w:t xml:space="preserve"> (</w:t>
-      </w:r>
-      <w:r>
-        <w:rPr>
-          <w:highlight w:val="yellow"/>
-        </w:rPr>
-        <w:t>42</w:t>
-      </w:r>
-      <w:r>
-        <w:rPr>
-          <w:highlight w:val="yellow"/>
-        </w:rPr>
-        <w:t>7</w:t>
-      </w:r>
-      <w:r>
-        <w:rPr>
-          <w:highlight w:val="yellow"/>
-        </w:rPr>
-        <w:t>m</w:t>
-      </w:r>
-      <w:r>
-        <w:rPr>
-          <w:highlight w:val="yellow"/>
-        </w:rPr>
-        <w:t xml:space="preserve">, 95% CRI: </w:t>
-      </w:r>
-      <w:r>
-        <w:rPr>
-          <w:highlight w:val="yellow"/>
-        </w:rPr>
-        <w:t>326–5</w:t>
-      </w:r>
-      <w:r>
-        <w:rPr>
-          <w:highlight w:val="yellow"/>
-        </w:rPr>
-        <w:t>44</w:t>
-      </w:r>
-      <w:r>
-        <w:rPr>
-          <w:highlight w:val="yellow"/>
-        </w:rPr>
-        <w:t>m</w:t>
-      </w:r>
-      <w:r>
-        <w:t>) than fall (</w:t>
-      </w:r>
-      <w:r>
-        <w:rPr>
-          <w:highlight w:val="yellow"/>
-        </w:rPr>
-        <w:t>31</w:t>
-      </w:r>
-      <w:r>
-        <w:rPr>
-          <w:highlight w:val="yellow"/>
-        </w:rPr>
-        <w:t>0</w:t>
-      </w:r>
-      <w:r>
-        <w:rPr>
-          <w:highlight w:val="yellow"/>
-        </w:rPr>
-        <w:t>m</w:t>
-      </w:r>
-      <w:r>
-        <w:rPr>
-          <w:highlight w:val="yellow"/>
-        </w:rPr>
-        <w:t xml:space="preserve">, 95% CRI: </w:t>
-      </w:r>
-      <w:r>
-        <w:rPr>
-          <w:highlight w:val="yellow"/>
-        </w:rPr>
-        <w:t>23</w:t>
-      </w:r>
-      <w:r>
-        <w:rPr>
-          <w:highlight w:val="yellow"/>
-        </w:rPr>
+        <w:t xml:space="preserve">. </w:t>
+      </w:r>
+      <w:r>
+        <w:t>Woodcock</w:t>
+      </w:r>
+      <w:r>
+        <w:t xml:space="preserve"> flight altitudes were</w:t>
+      </w:r>
+      <w:r>
+        <w:t xml:space="preserve"> frequently lower than could be observed using weather </w:t>
+      </w:r>
+      <w:r>
+        <w:t>radar (</w:t>
+      </w:r>
+      <w:r>
+        <w:t>3</w:t>
+      </w:r>
+      <w:r>
         <w:t>5</w:t>
       </w:r>
       <w:r>
-        <w:rPr>
-          <w:highlight w:val="yellow"/>
-        </w:rPr>
-        <w:t>–39</w:t>
-      </w:r>
-      <w:r>
-        <w:rPr>
-          <w:highlight w:val="yellow"/>
-        </w:rPr>
-        <w:t>2</w:t>
-      </w:r>
-      <w:r>
-        <w:rPr>
-          <w:highlight w:val="yellow"/>
-        </w:rPr>
-        <w:t>m</w:t>
-      </w:r>
-      <w:r>
-        <w:t>)</w:t>
-      </w:r>
-      <w:r>
-        <w:t xml:space="preserve">. </w:t>
-      </w:r>
-      <w:r>
-        <w:t>Woodcock flight altitudes were</w:t>
-      </w:r>
-      <w:r>
-        <w:t xml:space="preserve"> frequently lower than could be observed using weather radar (</w:t>
-      </w:r>
-      <w:r>
-        <w:rPr>
-          <w:highlight w:val="yellow"/>
-        </w:rPr>
-        <w:t>33</w:t>
-      </w:r>
-      <w:r>
-        <w:rPr>
-          <w:highlight w:val="yellow"/>
-        </w:rPr>
-        <w:t>% of observations</w:t>
-      </w:r>
-      <w:r>
-        <w:t>)</w:t>
-      </w:r>
-      <w:r>
-        <w:t xml:space="preserve">, and </w:t>
-      </w:r>
-      <w:r>
-        <w:rPr>
-          <w:highlight w:val="yellow"/>
-        </w:rPr>
-        <w:t>56</w:t>
-      </w:r>
-      <w:r>
-        <w:rPr>
-          <w:highlight w:val="yellow"/>
-        </w:rPr>
+        <w:t>% of observations)</w:t>
+      </w:r>
+      <w:r>
+        <w:t>,</w:t>
+      </w:r>
+      <w:r>
+        <w:t xml:space="preserve"> and </w:t>
+      </w:r>
+      <w:r>
+        <w:t>62</w:t>
+      </w:r>
+      <w:r>
         <w:t>%</w:t>
       </w:r>
       <w:r>
@@ -619,13 +575,16 @@
         <w:t xml:space="preserve">than </w:t>
       </w:r>
       <w:r>
-        <w:t xml:space="preserve">most nocturnal migrants, and </w:t>
-      </w:r>
-      <w:r>
-        <w:rPr>
-          <w:highlight w:val="yellow"/>
-        </w:rPr>
-        <w:t>56%</w:t>
+        <w:t xml:space="preserve">most nocturnal migrants, </w:t>
+      </w:r>
+      <w:r>
+        <w:t xml:space="preserve">and </w:t>
+      </w:r>
+      <w:r>
+        <w:t>62</w:t>
+      </w:r>
+      <w:r>
+        <w:t>%</w:t>
       </w:r>
       <w:r>
         <w:t xml:space="preserve"> of observations fell within the altitude range of at least one airspace obstacle.</w:t>
@@ -1530,153 +1489,167 @@
         <w:rPr>
           <w:rFonts w:ascii="Aptos" w:hAnsi="Aptos"/>
         </w:rPr>
+        <w:t>(Loss et al. 2020</w:t>
+      </w:r>
+      <w:commentRangeStart w:id="1"/>
+      <w:r>
+        <w:rPr>
+          <w:rFonts w:ascii="Aptos" w:hAnsi="Aptos"/>
+        </w:rPr>
+        <w:t>)</w:t>
+      </w:r>
+      <w:r>
+        <w:t xml:space="preserve">. </w:t>
+      </w:r>
+      <w:r>
+        <w:rPr>
+          <w:highlight w:val="yellow"/>
+        </w:rPr>
+        <w:t>Woodcock morphology is believed to play a role in their susceptibility to bu</w:t>
+      </w:r>
+      <w:r>
+        <w:rPr>
+          <w:highlight w:val="yellow"/>
+        </w:rPr>
+        <w:t xml:space="preserve">ilding collisions; the species is comparatively rotund </w:t>
+      </w:r>
+      <w:r>
+        <w:rPr>
+          <w:highlight w:val="yellow"/>
+        </w:rPr>
+        <w:t>with</w:t>
+      </w:r>
+      <w:r>
+        <w:rPr>
+          <w:highlight w:val="yellow"/>
+        </w:rPr>
+        <w:t xml:space="preserve"> shorter wings than many </w:t>
+      </w:r>
+      <w:r>
+        <w:rPr>
+          <w:highlight w:val="yellow"/>
+        </w:rPr>
+        <w:t xml:space="preserve">other nocturnal migrants, </w:t>
+      </w:r>
+      <w:r>
+        <w:rPr>
+          <w:highlight w:val="yellow"/>
+        </w:rPr>
+        <w:t xml:space="preserve">which may make </w:t>
+      </w:r>
+      <w:r>
+        <w:rPr>
+          <w:highlight w:val="yellow"/>
+        </w:rPr>
+        <w:t>woodcock</w:t>
+      </w:r>
+      <w:r>
+        <w:rPr>
+          <w:highlight w:val="yellow"/>
+        </w:rPr>
+        <w:t xml:space="preserve"> less maneuverable </w:t>
+      </w:r>
+      <w:r>
+        <w:rPr>
+          <w:highlight w:val="yellow"/>
+        </w:rPr>
+        <w:t xml:space="preserve">during migratory flight </w:t>
+      </w:r>
+      <w:r>
+        <w:rPr>
+          <w:rFonts w:ascii="Aptos" w:hAnsi="Aptos"/>
+          <w:highlight w:val="yellow"/>
+        </w:rPr>
         <w:t>(Loss et al. 2020)</w:t>
       </w:r>
       <w:r>
-        <w:t xml:space="preserve">. </w:t>
-      </w:r>
-      <w:r>
         <w:rPr>
           <w:highlight w:val="yellow"/>
         </w:rPr>
-        <w:t>Woodcock morphology is believed to play a role in their susceptibility to bu</w:t>
+        <w:t xml:space="preserve">. The comparative positioning of </w:t>
       </w:r>
       <w:r>
         <w:rPr>
           <w:highlight w:val="yellow"/>
         </w:rPr>
-        <w:t xml:space="preserve">ilding collisions; the species is comparatively rotund </w:t>
+        <w:t xml:space="preserve">woodcock eyes further back on the head than most </w:t>
       </w:r>
       <w:r>
         <w:rPr>
           <w:highlight w:val="yellow"/>
         </w:rPr>
-        <w:t>with</w:t>
+        <w:t>other birds provides greater peripheral vision</w:t>
       </w:r>
       <w:r>
         <w:rPr>
           <w:highlight w:val="yellow"/>
         </w:rPr>
-        <w:t xml:space="preserve"> shorter wings than many </w:t>
+        <w:t>,</w:t>
       </w:r>
       <w:r>
         <w:rPr>
           <w:highlight w:val="yellow"/>
         </w:rPr>
-        <w:t xml:space="preserve">other nocturnal migrants, </w:t>
+        <w:t xml:space="preserve"> but </w:t>
       </w:r>
       <w:r>
         <w:rPr>
           <w:highlight w:val="yellow"/>
         </w:rPr>
-        <w:t xml:space="preserve">which may make </w:t>
+        <w:t>also</w:t>
       </w:r>
       <w:r>
         <w:rPr>
           <w:highlight w:val="yellow"/>
         </w:rPr>
-        <w:t>woodcock</w:t>
+        <w:t xml:space="preserve"> substantially reduces their binocular vision</w:t>
       </w:r>
       <w:r>
         <w:rPr>
           <w:highlight w:val="yellow"/>
         </w:rPr>
-        <w:t xml:space="preserve"> less maneuverable </w:t>
+        <w:t xml:space="preserve">, which </w:t>
       </w:r>
       <w:r>
         <w:rPr>
           <w:highlight w:val="yellow"/>
         </w:rPr>
-        <w:t xml:space="preserve">during migratory flight </w:t>
-      </w:r>
-      <w:r>
-        <w:rPr>
-          <w:rFonts w:ascii="Aptos" w:hAnsi="Aptos"/>
+        <w:t xml:space="preserve">may </w:t>
+      </w:r>
+      <w:r>
+        <w:rPr>
           <w:highlight w:val="yellow"/>
         </w:rPr>
-        <w:t>(Loss et al. 2020)</w:t>
+        <w:t>impede their ability to avoid airspace obstacles</w:t>
       </w:r>
       <w:r>
         <w:rPr>
           <w:highlight w:val="yellow"/>
         </w:rPr>
-        <w:t xml:space="preserve">. The comparative positioning of </w:t>
-      </w:r>
-      <w:r>
-        <w:rPr>
+        <w:t xml:space="preserve"> </w:t>
+      </w:r>
+      <w:r>
+        <w:rPr>
+          <w:rFonts w:ascii="Aptos" w:hAnsi="Aptos"/>
           <w:highlight w:val="yellow"/>
         </w:rPr>
-        <w:t xml:space="preserve">woodcock eyes further back on the head than most </w:t>
+        <w:t>(Cobb 1959, Martin 1994)</w:t>
       </w:r>
       <w:r>
         <w:rPr>
           <w:highlight w:val="yellow"/>
         </w:rPr>
-        <w:t>other birds provides greater peripheral vision</w:t>
-      </w:r>
-      <w:r>
-        <w:rPr>
-          <w:highlight w:val="yellow"/>
-        </w:rPr>
-        <w:t>,</w:t>
-      </w:r>
-      <w:r>
-        <w:rPr>
-          <w:highlight w:val="yellow"/>
-        </w:rPr>
-        <w:t xml:space="preserve"> but </w:t>
-      </w:r>
-      <w:r>
-        <w:rPr>
-          <w:highlight w:val="yellow"/>
-        </w:rPr>
-        <w:t>also</w:t>
-      </w:r>
-      <w:r>
-        <w:rPr>
-          <w:highlight w:val="yellow"/>
-        </w:rPr>
-        <w:t xml:space="preserve"> substantially reduces their binocular vision</w:t>
-      </w:r>
-      <w:r>
-        <w:rPr>
-          <w:highlight w:val="yellow"/>
-        </w:rPr>
-        <w:t xml:space="preserve">, which </w:t>
-      </w:r>
-      <w:r>
-        <w:rPr>
-          <w:highlight w:val="yellow"/>
-        </w:rPr>
-        <w:t xml:space="preserve">may </w:t>
-      </w:r>
-      <w:r>
-        <w:rPr>
-          <w:highlight w:val="yellow"/>
-        </w:rPr>
-        <w:t>impede their ability to avoid airspace obstacles</w:t>
-      </w:r>
-      <w:r>
-        <w:rPr>
-          <w:highlight w:val="yellow"/>
-        </w:rPr>
+        <w:t>.</w:t>
+      </w:r>
+      <w:r>
         <w:t xml:space="preserve"> </w:t>
       </w:r>
-      <w:r>
-        <w:rPr>
-          <w:rFonts w:ascii="Aptos" w:hAnsi="Aptos"/>
-          <w:highlight w:val="yellow"/>
-        </w:rPr>
-        <w:t>(Cobb 1959, Martin 1994)</w:t>
-      </w:r>
-      <w:r>
-        <w:rPr>
-          <w:highlight w:val="yellow"/>
-        </w:rPr>
-        <w:t>.</w:t>
-      </w:r>
-      <w:r>
-        <w:t xml:space="preserve"> </w:t>
+      <w:commentRangeEnd w:id="1"/>
+      <w:r>
+        <w:rPr>
+          <w:rStyle w:val="CommentReference"/>
+        </w:rPr>
+        <w:commentReference w:id="1"/>
       </w:r>
       <w:r>
         <w:t xml:space="preserve">Woodcock migratory mortality has been identified as a potential causal factor in their declines of </w:t>
@@ -2246,13 +2219,10 @@
         <w:t>descriptions</w:t>
       </w:r>
       <w:r>
-        <w:t xml:space="preserve"> of woodcock activity patterns. Woodcock are ground feeding birds which rarely fly outside of crepuscular hours (</w:t>
-      </w:r>
-      <w:r>
-        <w:rPr>
-          <w:highlight w:val="yellow"/>
-        </w:rPr>
-        <w:t>The Effect of Weather on Bioenergetics of Breeding American Woodcock</w:t>
+        <w:t xml:space="preserve"> of woodcock activity patterns. Woodcock are ground feeding birds which rarely fly outside of crepuscular hours </w:t>
+      </w:r>
+      <w:r>
+        <w:t>(Rabe et al. 1983</w:t>
       </w:r>
       <w:r>
         <w:t>). When rare</w:t>
@@ -2304,28 +2274,12 @@
       <w:r>
         <w:t>(</w:t>
       </w:r>
-      <w:proofErr w:type="spellStart"/>
-      <w:r>
-        <w:rPr>
-          <w:highlight w:val="yellow"/>
-        </w:rPr>
-        <w:t>BoTW</w:t>
-      </w:r>
-      <w:proofErr w:type="spellEnd"/>
-      <w:r>
-        <w:rPr>
-          <w:highlight w:val="yellow"/>
-        </w:rPr>
-        <w:t xml:space="preserve"> citation </w:t>
-      </w:r>
-      <w:proofErr w:type="spellStart"/>
-      <w:r>
-        <w:rPr>
-          <w:highlight w:val="yellow"/>
-        </w:rPr>
-        <w:t>tk</w:t>
-      </w:r>
-      <w:proofErr w:type="spellEnd"/>
+      <w:r>
+        <w:t>McAuley</w:t>
+      </w:r>
+      <w:r>
+        <w:t xml:space="preserve"> et al. 2020</w:t>
+      </w:r>
       <w:r>
         <w:t xml:space="preserve">). </w:t>
       </w:r>
@@ -2879,7 +2833,28 @@
         <w:rPr>
           <w:rFonts w:eastAsiaTheme="minorEastAsia"/>
         </w:rPr>
-        <w:t xml:space="preserve"> The benefit of using the data to address issues related to measurement error, and the importance of addressing this issue are reviewed in </w:t>
+        <w:t xml:space="preserve"> The </w:t>
+      </w:r>
+      <w:proofErr w:type="gramStart"/>
+      <w:r>
+        <w:rPr>
+          <w:rFonts w:eastAsiaTheme="minorEastAsia"/>
+        </w:rPr>
+        <w:t>benefit</w:t>
+      </w:r>
+      <w:proofErr w:type="gramEnd"/>
+      <w:r>
+        <w:rPr>
+          <w:rFonts w:eastAsiaTheme="minorEastAsia"/>
+        </w:rPr>
+        <w:t xml:space="preserve"> of using the data to address issues related to measurement error, and the importance of addressing this issue are reviewed </w:t>
+      </w:r>
+      <w:commentRangeStart w:id="2"/>
+      <w:r>
+        <w:rPr>
+          <w:rFonts w:eastAsiaTheme="minorEastAsia"/>
+        </w:rPr>
+        <w:t xml:space="preserve">in </w:t>
       </w:r>
       <w:proofErr w:type="spellStart"/>
       <w:r>
@@ -2907,7 +2882,20 @@
         <w:rPr>
           <w:rFonts w:eastAsiaTheme="minorEastAsia"/>
         </w:rPr>
-        <w:t xml:space="preserve"> et al. 2020.</w:t>
+        <w:t xml:space="preserve"> et al. 2020</w:t>
+      </w:r>
+      <w:commentRangeEnd w:id="2"/>
+      <w:r>
+        <w:rPr>
+          <w:rStyle w:val="CommentReference"/>
+        </w:rPr>
+        <w:commentReference w:id="2"/>
+      </w:r>
+      <w:r>
+        <w:rPr>
+          <w:rFonts w:eastAsiaTheme="minorEastAsia"/>
+        </w:rPr>
+        <w:t>.</w:t>
       </w:r>
     </w:p>
     <w:p>
@@ -4246,7 +4234,6 @@
         </w:rPr>
       </w:pPr>
       <w:r>
-        <w:lastRenderedPageBreak/>
         <w:t xml:space="preserve">Where </w:t>
       </w:r>
       <m:oMath>
@@ -4339,6 +4326,7 @@
           <w:rFonts w:eastAsiaTheme="minorEastAsia"/>
           <w:iCs/>
         </w:rPr>
+        <w:lastRenderedPageBreak/>
         <w:t xml:space="preserve">expressed Eq. 4 </w:t>
       </w:r>
       <w:r>
@@ -4374,38 +4362,28 @@
           <w:rFonts w:eastAsiaTheme="minorEastAsia"/>
           <w:iCs/>
         </w:rPr>
-        <w:t xml:space="preserve"> described in </w:t>
-      </w:r>
-      <w:commentRangeStart w:id="0"/>
-      <w:r>
-        <w:rPr>
-          <w:rFonts w:eastAsiaTheme="minorEastAsia"/>
-          <w:iCs/>
-        </w:rPr>
-        <w:t>citation (</w:t>
-      </w:r>
-      <w:proofErr w:type="spellStart"/>
-      <w:r>
-        <w:rPr>
-          <w:rFonts w:eastAsiaTheme="minorEastAsia"/>
-          <w:iCs/>
-        </w:rPr>
-        <w:t>tk</w:t>
-      </w:r>
-      <w:proofErr w:type="spellEnd"/>
-      <w:r>
-        <w:rPr>
-          <w:rFonts w:eastAsiaTheme="minorEastAsia"/>
-          <w:iCs/>
-        </w:rPr>
-        <w:t>).</w:t>
-      </w:r>
-      <w:commentRangeEnd w:id="0"/>
-      <w:r>
-        <w:rPr>
-          <w:rStyle w:val="CommentReference"/>
-        </w:rPr>
-        <w:commentReference w:id="0"/>
+        <w:t xml:space="preserve"> described in</w:t>
+      </w:r>
+      <w:r>
+        <w:rPr>
+          <w:rFonts w:eastAsiaTheme="minorEastAsia"/>
+          <w:iCs/>
+        </w:rPr>
+        <w:t xml:space="preserve"> </w:t>
+      </w:r>
+      <w:r>
+        <w:rPr>
+          <w:rFonts w:eastAsiaTheme="minorEastAsia"/>
+          <w:iCs/>
+        </w:rPr>
+        <w:t>Stan Development Team (2024)</w:t>
+      </w:r>
+      <w:r>
+        <w:rPr>
+          <w:rFonts w:eastAsiaTheme="minorEastAsia"/>
+          <w:iCs/>
+        </w:rPr>
+        <w:t>.</w:t>
       </w:r>
     </w:p>
     <w:p>
@@ -5844,56 +5822,56 @@
         <w:rPr>
           <w:rFonts w:eastAsiaTheme="minorEastAsia"/>
         </w:rPr>
+        <w:t xml:space="preserve">warmup </w:t>
+      </w:r>
+      <w:r>
+        <w:rPr>
+          <w:rFonts w:eastAsiaTheme="minorEastAsia"/>
+        </w:rPr>
+        <w:t>iterations</w:t>
+      </w:r>
+      <w:r>
+        <w:rPr>
+          <w:rFonts w:eastAsiaTheme="minorEastAsia"/>
+        </w:rPr>
+        <w:t>.</w:t>
+      </w:r>
+      <w:r>
+        <w:rPr>
+          <w:rFonts w:eastAsiaTheme="minorEastAsia"/>
+        </w:rPr>
+        <w:t xml:space="preserve"> </w:t>
+      </w:r>
+      <w:r>
+        <w:rPr>
+          <w:rFonts w:eastAsiaTheme="minorEastAsia"/>
+        </w:rPr>
+        <w:t xml:space="preserve">We checked all models </w:t>
+      </w:r>
+      <w:r>
+        <w:rPr>
+          <w:rFonts w:eastAsiaTheme="minorEastAsia"/>
+        </w:rPr>
+        <w:t xml:space="preserve">for convergence using trace plots and </w:t>
+      </w:r>
+      <w:r>
+        <w:rPr>
+          <w:rFonts w:eastAsiaTheme="minorEastAsia"/>
+        </w:rPr>
+        <w:t xml:space="preserve">ensured that </w:t>
+      </w:r>
+      <w:r>
+        <w:rPr>
+          <w:rFonts w:eastAsiaTheme="minorEastAsia"/>
+        </w:rPr>
         <w:lastRenderedPageBreak/>
-        <w:t xml:space="preserve">warmup </w:t>
-      </w:r>
-      <w:r>
-        <w:rPr>
-          <w:rFonts w:eastAsiaTheme="minorEastAsia"/>
-        </w:rPr>
-        <w:t>iterations</w:t>
-      </w:r>
-      <w:r>
-        <w:rPr>
-          <w:rFonts w:eastAsiaTheme="minorEastAsia"/>
-        </w:rPr>
-        <w:t>.</w:t>
-      </w:r>
-      <w:r>
-        <w:rPr>
-          <w:rFonts w:eastAsiaTheme="minorEastAsia"/>
-        </w:rPr>
-        <w:t xml:space="preserve"> </w:t>
-      </w:r>
-      <w:r>
-        <w:rPr>
-          <w:rFonts w:eastAsiaTheme="minorEastAsia"/>
-        </w:rPr>
-        <w:t xml:space="preserve">We checked all models </w:t>
-      </w:r>
-      <w:r>
-        <w:rPr>
-          <w:rFonts w:eastAsiaTheme="minorEastAsia"/>
-        </w:rPr>
-        <w:t xml:space="preserve">for convergence using trace plots and </w:t>
-      </w:r>
-      <w:r>
-        <w:rPr>
-          <w:rFonts w:eastAsiaTheme="minorEastAsia"/>
-        </w:rPr>
-        <w:t xml:space="preserve">ensured that </w:t>
-      </w:r>
-      <w:r>
-        <w:rPr>
-          <w:rFonts w:eastAsiaTheme="minorEastAsia"/>
-        </w:rPr>
-        <w:t>R-hat values</w:t>
-      </w:r>
-      <w:r>
-        <w:rPr>
-          <w:rFonts w:eastAsiaTheme="minorEastAsia"/>
-        </w:rPr>
-        <w:t xml:space="preserve"> were</w:t>
+        <w:t xml:space="preserve">potential scale reduction </w:t>
+      </w:r>
+      <w:r>
+        <w:rPr>
+          <w:rFonts w:eastAsiaTheme="minorEastAsia"/>
+        </w:rPr>
+        <w:t>values were</w:t>
       </w:r>
       <w:r>
         <w:rPr>
@@ -6298,7 +6276,7 @@
         <w:rPr>
           <w:rFonts w:eastAsiaTheme="minorEastAsia"/>
         </w:rPr>
-        <w:t xml:space="preserve">(HDI) since they allow for more conservative estimates when the posterior densities are </w:t>
+        <w:t xml:space="preserve">(HDI) since they allow for more conservative estimates when posterior densities are </w:t>
       </w:r>
       <w:r>
         <w:rPr>
@@ -6537,6 +6515,9 @@
         <w:t>)</w:t>
       </w:r>
       <w:r>
+        <w:t>)</w:t>
+      </w:r>
+      <w:r>
         <w:t xml:space="preserve">, </w:t>
       </w:r>
       <w:r>
@@ -6775,27 +6756,18 @@
         <w:t xml:space="preserve">collected </w:t>
       </w:r>
       <w:r>
-        <w:rPr>
-          <w:highlight w:val="yellow"/>
-        </w:rPr>
-        <w:t>12</w:t>
-      </w:r>
-      <w:r>
-        <w:rPr>
-          <w:highlight w:val="yellow"/>
-        </w:rPr>
+        <w:t>1</w:t>
+      </w:r>
+      <w:r>
+        <w:t>6</w:t>
+      </w:r>
+      <w:r>
         <w:t>,</w:t>
       </w:r>
       <w:r>
-        <w:rPr>
-          <w:highlight w:val="yellow"/>
-        </w:rPr>
-        <w:t>558</w:t>
-      </w:r>
-      <w:r>
-        <w:rPr>
-          <w:highlight w:val="yellow"/>
-        </w:rPr>
+        <w:t>293</w:t>
+      </w:r>
+      <w:r>
         <w:t xml:space="preserve"> GPS locations</w:t>
       </w:r>
       <w:r>
@@ -6808,10 +6780,10 @@
         <w:t xml:space="preserve"> from </w:t>
       </w:r>
       <w:r>
-        <w:rPr>
-          <w:highlight w:val="yellow"/>
-        </w:rPr>
-        <w:t>252 individuals</w:t>
+        <w:t>344</w:t>
+      </w:r>
+      <w:r>
+        <w:t xml:space="preserve"> individuals</w:t>
       </w:r>
       <w:r>
         <w:t>, with</w:t>
@@ -6820,427 +6792,372 @@
         <w:t xml:space="preserve"> </w:t>
       </w:r>
       <w:r>
-        <w:rPr>
-          <w:highlight w:val="yellow"/>
-        </w:rPr>
-        <w:t xml:space="preserve">428 </w:t>
-      </w:r>
-      <w:r>
-        <w:rPr>
-          <w:highlight w:val="yellow"/>
-        </w:rPr>
+        <w:t>258</w:t>
+      </w:r>
+      <w:r>
+        <w:t xml:space="preserve"> </w:t>
+      </w:r>
+      <w:r>
+        <w:t xml:space="preserve">possible migratory </w:t>
+      </w:r>
+      <w:r>
         <w:t>locations</w:t>
       </w:r>
       <w:r>
-        <w:rPr>
-          <w:highlight w:val="yellow"/>
-        </w:rPr>
+        <w:t xml:space="preserve"> </w:t>
+      </w:r>
+      <w:r>
+        <w:t>(</w:t>
+      </w:r>
+      <w:r>
+        <w:t>10</w:t>
+      </w:r>
+      <w:r>
+        <w:t>6</w:t>
+      </w:r>
+      <w:r>
+        <w:t xml:space="preserve"> individuals)</w:t>
+      </w:r>
+      <w:r>
+        <w:t>.</w:t>
+      </w:r>
+      <w:r>
+        <w:t xml:space="preserve"> The</w:t>
+      </w:r>
+      <w:r>
+        <w:t xml:space="preserve"> base</w:t>
+      </w:r>
+      <w:r>
+        <w:t xml:space="preserve"> model predicted that </w:t>
+      </w:r>
+      <w:r>
+        <w:t>1</w:t>
+      </w:r>
+      <w:r>
+        <w:t>59</w:t>
+      </w:r>
+      <w:r>
+        <w:t xml:space="preserve"> of these locations were mo</w:t>
+      </w:r>
+      <w:r>
+        <w:t>st</w:t>
+      </w:r>
+      <w:r>
+        <w:t xml:space="preserve"> likely </w:t>
+      </w:r>
+      <w:r>
+        <w:t>recorded when the bird was in flight</w:t>
+      </w:r>
+      <w:r>
         <w:t xml:space="preserve"> (</w:t>
       </w:r>
       <w:r>
-        <w:rPr>
-          <w:highlight w:val="yellow"/>
-        </w:rPr>
-        <w:t>109</w:t>
-      </w:r>
-      <w:r>
-        <w:rPr>
-          <w:highlight w:val="yellow"/>
-        </w:rPr>
-        <w:t xml:space="preserve"> individuals)</w:t>
+        <w:t xml:space="preserve">95% CRI: </w:t>
+      </w:r>
+      <w:r>
+        <w:t>13</w:t>
+      </w:r>
+      <w:r>
+        <w:t>0</w:t>
+      </w:r>
+      <w:r>
+        <w:t>–</w:t>
+      </w:r>
+      <w:r>
+        <w:t>1</w:t>
+      </w:r>
+      <w:r>
+        <w:t>94</w:t>
+      </w:r>
+      <w:r>
+        <w:t xml:space="preserve">; </w:t>
+      </w:r>
+      <w:r>
+        <w:t>estimates</w:t>
+      </w:r>
+      <w:r>
+        <w:t xml:space="preserve"> from </w:t>
+      </w:r>
+      <w:r>
+        <w:t>all</w:t>
+      </w:r>
+      <w:r>
+        <w:t xml:space="preserve"> models</w:t>
       </w:r>
       <w:r>
         <w:t xml:space="preserve"> </w:t>
       </w:r>
       <w:r>
-        <w:t>collected at night during migration</w:t>
-      </w:r>
-      <w:r>
-        <w:t>. The</w:t>
-      </w:r>
-      <w:r>
-        <w:t xml:space="preserve"> base</w:t>
-      </w:r>
-      <w:r>
-        <w:t xml:space="preserve"> model predicted that </w:t>
-      </w:r>
-      <w:r>
-        <w:rPr>
-          <w:highlight w:val="yellow"/>
-        </w:rPr>
-        <w:t>144</w:t>
-      </w:r>
-      <w:r>
-        <w:t xml:space="preserve"> of these locations were mo</w:t>
-      </w:r>
-      <w:r>
-        <w:t>st</w:t>
-      </w:r>
-      <w:r>
-        <w:t xml:space="preserve"> likely </w:t>
-      </w:r>
-      <w:r>
-        <w:t>recorded when the bird was in flight</w:t>
-      </w:r>
-      <w:r>
-        <w:t xml:space="preserve"> (</w:t>
-      </w:r>
-      <w:r>
-        <w:rPr>
-          <w:highlight w:val="yellow"/>
-        </w:rPr>
-        <w:t xml:space="preserve">95% CRI: </w:t>
-      </w:r>
-      <w:r>
-        <w:rPr>
-          <w:highlight w:val="yellow"/>
-        </w:rPr>
-        <w:t>13</w:t>
-      </w:r>
-      <w:r>
-        <w:rPr>
-          <w:highlight w:val="yellow"/>
-        </w:rPr>
+        <w:t>in</w:t>
+      </w:r>
+      <w:r>
+        <w:t xml:space="preserve"> </w:t>
+      </w:r>
+      <w:r>
+        <w:t>Supplemental Material</w:t>
+      </w:r>
+      <w:r>
+        <w:t xml:space="preserve"> Table S1</w:t>
+      </w:r>
+      <w:r>
+        <w:t>)</w:t>
+      </w:r>
+      <w:r>
+        <w:t>.</w:t>
+      </w:r>
+      <w:r>
+        <w:t xml:space="preserve"> </w:t>
+      </w:r>
+      <w:r>
+        <w:t>E</w:t>
+      </w:r>
+      <w:r>
+        <w:t>stimated median flight altitude</w:t>
+      </w:r>
+      <w:r>
+        <w:t xml:space="preserve"> was</w:t>
+      </w:r>
+      <w:r>
+        <w:t xml:space="preserve"> </w:t>
+      </w:r>
+      <w:r>
         <w:t>2</w:t>
       </w:r>
       <w:r>
-        <w:rPr>
-          <w:highlight w:val="yellow"/>
-        </w:rPr>
-        <w:t>–</w:t>
-      </w:r>
-      <w:r>
-        <w:rPr>
-          <w:highlight w:val="yellow"/>
-        </w:rPr>
+        <w:t>2</w:t>
+      </w:r>
+      <w:r>
+        <w:t>4</w:t>
+      </w:r>
+      <w:r>
+        <w:t>m</w:t>
+      </w:r>
+      <w:r>
+        <w:t>,</w:t>
+      </w:r>
+      <w:r>
+        <w:t xml:space="preserve"> </w:t>
+      </w:r>
+      <w:r>
+        <w:t>and</w:t>
+      </w:r>
+      <w:r>
+        <w:t xml:space="preserve"> </w:t>
+      </w:r>
+      <w:r>
+        <w:t>mean</w:t>
+      </w:r>
+      <w:r>
+        <w:t xml:space="preserve"> flight altitude </w:t>
+      </w:r>
+      <w:r>
+        <w:t>was</w:t>
+      </w:r>
+      <w:r>
+        <w:t xml:space="preserve"> </w:t>
+      </w:r>
+      <w:r>
+        <w:t>36</w:t>
+      </w:r>
+      <w:r>
         <w:t>1</w:t>
       </w:r>
       <w:r>
-        <w:rPr>
-          <w:highlight w:val="yellow"/>
-        </w:rPr>
-        <w:t>57</w:t>
-      </w:r>
-      <w:r>
-        <w:rPr>
-          <w:highlight w:val="yellow"/>
-        </w:rPr>
-        <w:t xml:space="preserve">; </w:t>
-      </w:r>
-      <w:r>
-        <w:rPr>
-          <w:highlight w:val="yellow"/>
-        </w:rPr>
-        <w:t>estimates</w:t>
-      </w:r>
-      <w:r>
-        <w:rPr>
-          <w:highlight w:val="yellow"/>
-        </w:rPr>
-        <w:t xml:space="preserve"> from </w:t>
-      </w:r>
-      <w:r>
-        <w:rPr>
-          <w:highlight w:val="yellow"/>
-        </w:rPr>
-        <w:t>all</w:t>
-      </w:r>
-      <w:r>
-        <w:rPr>
-          <w:highlight w:val="yellow"/>
-        </w:rPr>
-        <w:t xml:space="preserve"> models</w:t>
-      </w:r>
-      <w:r>
-        <w:rPr>
-          <w:highlight w:val="yellow"/>
-        </w:rPr>
+        <w:t>m</w:t>
+      </w:r>
+      <w:r>
+        <w:t xml:space="preserve"> (Table</w:t>
+      </w:r>
+      <w:r>
+        <w:t xml:space="preserve"> 1). </w:t>
+      </w:r>
+      <w:r>
+        <w:t>Woodcock fl</w:t>
+      </w:r>
+      <w:r>
+        <w:t>ew</w:t>
+      </w:r>
+      <w:r>
+        <w:t xml:space="preserve"> at </w:t>
+      </w:r>
+      <w:r>
+        <w:t xml:space="preserve">mean </w:t>
+      </w:r>
+      <w:r>
+        <w:t xml:space="preserve">altitudes </w:t>
+      </w:r>
+      <w:r>
+        <w:t xml:space="preserve">of </w:t>
+      </w:r>
+      <w:r>
+        <w:t>3</w:t>
+      </w:r>
+      <w:r>
+        <w:t>2</w:t>
+      </w:r>
+      <w:r>
+        <w:t>0</w:t>
+      </w:r>
+      <w:r>
+        <w:t xml:space="preserve">m in fall and </w:t>
+      </w:r>
+      <w:r>
+        <w:t>4</w:t>
+      </w:r>
+      <w:r>
+        <w:t>4</w:t>
+      </w:r>
+      <w:r>
+        <w:t>7</w:t>
+      </w:r>
+      <w:r>
+        <w:t>m</w:t>
+      </w:r>
+      <w:r>
+        <w:t xml:space="preserve"> in spring, </w:t>
+      </w:r>
+      <w:r>
+        <w:t>with 9</w:t>
+      </w:r>
+      <w:r>
+        <w:t>4</w:t>
+      </w:r>
+      <w:r>
+        <w:t>%</w:t>
+      </w:r>
+      <w:r>
+        <w:t xml:space="preserve"> prob</w:t>
+      </w:r>
+      <w:r>
+        <w:t xml:space="preserve">ability </w:t>
+      </w:r>
+      <w:proofErr w:type="gramStart"/>
+      <w:r>
+        <w:t>that mean</w:t>
+      </w:r>
+      <w:proofErr w:type="gramEnd"/>
+      <w:r>
+        <w:t xml:space="preserve"> flight altitudes are </w:t>
+      </w:r>
+      <w:r>
+        <w:t xml:space="preserve">lower in </w:t>
+      </w:r>
+      <w:r>
+        <w:t>fall</w:t>
+      </w:r>
+      <w:r>
+        <w:t xml:space="preserve"> than </w:t>
+      </w:r>
+      <w:r>
+        <w:t>spring</w:t>
+      </w:r>
+      <w:r>
+        <w:t>. Adult woodcock f</w:t>
+      </w:r>
+      <w:r>
+        <w:t>lew</w:t>
+      </w:r>
+      <w:r>
+        <w:t xml:space="preserve"> at </w:t>
+      </w:r>
+      <w:r>
+        <w:t xml:space="preserve">mean </w:t>
+      </w:r>
+      <w:r>
+        <w:t xml:space="preserve">altitudes of </w:t>
+      </w:r>
+      <w:r>
+        <w:t>435</w:t>
+      </w:r>
+      <w:r>
+        <w:t>m</w:t>
+      </w:r>
+      <w:r>
+        <w:t xml:space="preserve"> while juvenile</w:t>
+      </w:r>
+      <w:r>
+        <w:t>s f</w:t>
+      </w:r>
+      <w:r>
+        <w:t>lew</w:t>
+      </w:r>
+      <w:r>
+        <w:t xml:space="preserve"> at altitudes of </w:t>
+      </w:r>
+      <w:r>
+        <w:t>3</w:t>
+      </w:r>
+      <w:r>
+        <w:t>69</w:t>
+      </w:r>
+      <w:r>
+        <w:t>m,</w:t>
+      </w:r>
+      <w:r>
+        <w:t xml:space="preserve"> with</w:t>
+      </w:r>
+      <w:r>
         <w:t xml:space="preserve"> </w:t>
       </w:r>
       <w:r>
-        <w:rPr>
-          <w:highlight w:val="yellow"/>
-        </w:rPr>
-        <w:t>in</w:t>
-      </w:r>
-      <w:r>
-        <w:rPr>
-          <w:highlight w:val="yellow"/>
-        </w:rPr>
+        <w:t>79%</w:t>
+      </w:r>
+      <w:r>
+        <w:t xml:space="preserve"> probability that mean flight altitudes are high</w:t>
+      </w:r>
+      <w:r>
+        <w:t>er for adults than juveniles</w:t>
+      </w:r>
+      <w:r>
+        <w:t>.</w:t>
+      </w:r>
+      <w:r>
         <w:t xml:space="preserve"> </w:t>
       </w:r>
       <w:r>
-        <w:rPr>
-          <w:highlight w:val="yellow"/>
-        </w:rPr>
-        <w:t>Supplemental Material</w:t>
-      </w:r>
-      <w:r>
-        <w:rPr>
-          <w:highlight w:val="yellow"/>
-        </w:rPr>
-        <w:t xml:space="preserve"> Table S1</w:t>
-      </w:r>
-      <w:r>
-        <w:t>)</w:t>
-      </w:r>
-      <w:r>
-        <w:t>.</w:t>
+        <w:t xml:space="preserve">Male woodcock flew at </w:t>
+      </w:r>
+      <w:r>
+        <w:t>mean altitud</w:t>
+      </w:r>
+      <w:r>
+        <w:t xml:space="preserve">es of </w:t>
+      </w:r>
+      <w:r>
+        <w:t>4</w:t>
+      </w:r>
+      <w:r>
+        <w:t>08</w:t>
+      </w:r>
+      <w:r>
+        <w:t xml:space="preserve">m while females flew at altitudes of </w:t>
+      </w:r>
+      <w:r>
+        <w:t>3</w:t>
+      </w:r>
+      <w:r>
+        <w:t>4</w:t>
+      </w:r>
+      <w:r>
+        <w:t>1</w:t>
+      </w:r>
+      <w:r>
+        <w:t>m,</w:t>
       </w:r>
       <w:r>
         <w:t xml:space="preserve"> </w:t>
       </w:r>
       <w:r>
-        <w:t>E</w:t>
-      </w:r>
-      <w:r>
-        <w:t>stimated median flight altitude</w:t>
-      </w:r>
-      <w:r>
-        <w:t xml:space="preserve"> was</w:t>
-      </w:r>
-      <w:r>
-        <w:t xml:space="preserve"> 2</w:t>
-      </w:r>
-      <w:r>
-        <w:t>25</w:t>
-      </w:r>
-      <w:r>
-        <w:t>m</w:t>
-      </w:r>
-      <w:r>
-        <w:t>,</w:t>
-      </w:r>
-      <w:r>
-        <w:t xml:space="preserve"> </w:t>
-      </w:r>
-      <w:r>
-        <w:t xml:space="preserve">and </w:t>
-      </w:r>
-      <w:r>
-        <w:t>mean</w:t>
-      </w:r>
-      <w:r>
-        <w:t xml:space="preserve"> flight altitude </w:t>
-      </w:r>
-      <w:r>
-        <w:t>was</w:t>
-      </w:r>
-      <w:r>
-        <w:t xml:space="preserve"> </w:t>
-      </w:r>
-      <w:r>
-        <w:t>36</w:t>
-      </w:r>
-      <w:r>
-        <w:t>3</w:t>
-      </w:r>
-      <w:r>
-        <w:t>m (Table</w:t>
-      </w:r>
-      <w:r>
-        <w:t xml:space="preserve"> 1). </w:t>
-      </w:r>
-      <w:r>
-        <w:t>Woodcock fl</w:t>
-      </w:r>
-      <w:r>
-        <w:t>ew</w:t>
-      </w:r>
-      <w:r>
-        <w:t xml:space="preserve"> at </w:t>
-      </w:r>
-      <w:r>
-        <w:t xml:space="preserve">mean </w:t>
-      </w:r>
-      <w:r>
-        <w:t xml:space="preserve">altitudes of </w:t>
-      </w:r>
-      <w:r>
-        <w:rPr>
-          <w:highlight w:val="yellow"/>
-        </w:rPr>
-        <w:t>31</w:t>
-      </w:r>
-      <w:r>
-        <w:rPr>
-          <w:highlight w:val="yellow"/>
-        </w:rPr>
-        <w:t>0</w:t>
-      </w:r>
-      <w:r>
-        <w:rPr>
-          <w:highlight w:val="yellow"/>
-        </w:rPr>
-        <w:t>m</w:t>
-      </w:r>
-      <w:r>
-        <w:t xml:space="preserve"> in fall and </w:t>
-      </w:r>
-      <w:r>
-        <w:rPr>
-          <w:highlight w:val="yellow"/>
-        </w:rPr>
-        <w:t>42</w:t>
-      </w:r>
-      <w:r>
-        <w:rPr>
-          <w:highlight w:val="yellow"/>
-        </w:rPr>
-        <w:t>7</w:t>
-      </w:r>
-      <w:r>
-        <w:rPr>
-          <w:highlight w:val="yellow"/>
-        </w:rPr>
-        <w:t>m</w:t>
-      </w:r>
-      <w:r>
-        <w:t xml:space="preserve"> in spring, </w:t>
-      </w:r>
-      <w:r>
         <w:t xml:space="preserve">with </w:t>
       </w:r>
       <w:r>
-        <w:rPr>
-          <w:highlight w:val="yellow"/>
-        </w:rPr>
-        <w:t>96%</w:t>
-      </w:r>
-      <w:r>
-        <w:t xml:space="preserve"> prob</w:t>
-      </w:r>
-      <w:r>
-        <w:t xml:space="preserve">ability that mean flight altitudes are </w:t>
-      </w:r>
-      <w:r>
-        <w:t xml:space="preserve">lower in </w:t>
-      </w:r>
-      <w:r>
-        <w:t>fall</w:t>
-      </w:r>
-      <w:r>
-        <w:t xml:space="preserve"> than </w:t>
-      </w:r>
-      <w:r>
-        <w:t>spring</w:t>
-      </w:r>
-      <w:r>
-        <w:t>. Adult woodcock f</w:t>
-      </w:r>
-      <w:r>
-        <w:t>lew</w:t>
-      </w:r>
-      <w:r>
-        <w:t xml:space="preserve"> at </w:t>
-      </w:r>
-      <w:r>
-        <w:t xml:space="preserve">mean </w:t>
-      </w:r>
-      <w:r>
-        <w:t xml:space="preserve">altitudes of </w:t>
-      </w:r>
-      <w:r>
-        <w:rPr>
-          <w:highlight w:val="yellow"/>
-        </w:rPr>
-        <w:t>39</w:t>
-      </w:r>
-      <w:r>
-        <w:rPr>
-          <w:highlight w:val="yellow"/>
-        </w:rPr>
-        <w:t>8</w:t>
-      </w:r>
-      <w:r>
-        <w:rPr>
-          <w:highlight w:val="yellow"/>
-        </w:rPr>
-        <w:t>m</w:t>
-      </w:r>
-      <w:r>
-        <w:t xml:space="preserve"> while juvenile</w:t>
-      </w:r>
-      <w:r>
-        <w:t>s f</w:t>
-      </w:r>
-      <w:r>
-        <w:t>lew</w:t>
-      </w:r>
-      <w:r>
-        <w:t xml:space="preserve"> at altitudes of </w:t>
-      </w:r>
-      <w:r>
-        <w:rPr>
-          <w:highlight w:val="yellow"/>
-        </w:rPr>
-        <w:t>34</w:t>
-      </w:r>
-      <w:r>
-        <w:rPr>
-          <w:highlight w:val="yellow"/>
-        </w:rPr>
-        <w:t>2</w:t>
-      </w:r>
-      <w:r>
-        <w:rPr>
-          <w:highlight w:val="yellow"/>
-        </w:rPr>
-        <w:t>m</w:t>
-      </w:r>
-      <w:r>
-        <w:t>, with</w:t>
-      </w:r>
-      <w:r>
-        <w:t xml:space="preserve"> </w:t>
-      </w:r>
-      <w:r>
-        <w:rPr>
-          <w:highlight w:val="yellow"/>
-        </w:rPr>
-        <w:t>79%</w:t>
-      </w:r>
-      <w:r>
-        <w:t xml:space="preserve"> probability that mean flight altitudes are high</w:t>
-      </w:r>
-      <w:r>
-        <w:t>er for adults than juveniles</w:t>
-      </w:r>
-      <w:r>
-        <w:t>.</w:t>
-      </w:r>
-      <w:r>
-        <w:t xml:space="preserve"> </w:t>
-      </w:r>
-      <w:r>
-        <w:t xml:space="preserve">Male woodcock flew at </w:t>
-      </w:r>
-      <w:r>
-        <w:t xml:space="preserve">mean altitudes of </w:t>
-      </w:r>
-      <w:r>
-        <w:t>413</w:t>
-      </w:r>
-      <w:r>
-        <w:t xml:space="preserve">m while females flew at altitudes of </w:t>
-      </w:r>
-      <w:r>
-        <w:t>3</w:t>
-      </w:r>
-      <w:r>
-        <w:t>44</w:t>
-      </w:r>
-      <w:r>
-        <w:t>m, with</w:t>
-      </w:r>
-      <w:r>
-        <w:t xml:space="preserve"> </w:t>
-      </w:r>
-      <w:r>
-        <w:t>81</w:t>
-      </w:r>
-      <w:r>
-        <w:t>% probability</w:t>
+        <w:t>79</w:t>
+      </w:r>
+      <w:r>
+        <w:t>%</w:t>
+      </w:r>
+      <w:r>
+        <w:t xml:space="preserve"> probability</w:t>
       </w:r>
       <w:r>
         <w:t xml:space="preserve"> that </w:t>
@@ -7278,7 +7195,10 @@
         <w:t>half</w:t>
       </w:r>
       <w:r>
-        <w:t xml:space="preserve"> (</w:t>
+        <w:t xml:space="preserve"> </w:t>
+      </w:r>
+      <w:r>
+        <w:t>(</w:t>
       </w:r>
       <w:r>
         <w:t>62</w:t>
@@ -7287,7 +7207,10 @@
         <w:t>%)</w:t>
       </w:r>
       <w:r>
-        <w:t xml:space="preserve"> of woodcock</w:t>
+        <w:t xml:space="preserve"> of</w:t>
+      </w:r>
+      <w:r>
+        <w:t xml:space="preserve"> woodcock</w:t>
       </w:r>
       <w:r>
         <w:t xml:space="preserve"> flight</w:t>
@@ -7335,15 +7258,7 @@
         <w:t xml:space="preserve"> </w:t>
       </w:r>
       <w:r>
-        <w:t xml:space="preserve">Woodcock </w:t>
-      </w:r>
-      <w:proofErr w:type="gramStart"/>
-      <w:r>
-        <w:t>were</w:t>
-      </w:r>
-      <w:proofErr w:type="gramEnd"/>
-      <w:r>
-        <w:t xml:space="preserve"> more likely to fly within range of </w:t>
+        <w:t xml:space="preserve">Woodcock were more likely to fly within range of </w:t>
       </w:r>
       <w:r>
         <w:t>these</w:t>
@@ -7358,31 +7273,49 @@
         <w:t xml:space="preserve">with </w:t>
       </w:r>
       <w:r>
-        <w:t>2</w:t>
-      </w:r>
-      <w:r>
-        <w:t xml:space="preserve">% more locations occurring at low-rise building altitude, </w:t>
-      </w:r>
-      <w:r>
-        <w:t>11</w:t>
-      </w:r>
-      <w:r>
-        <w:t xml:space="preserve">% more at wind turbine altitude, and </w:t>
+        <w:t>3</w:t>
+      </w:r>
+      <w:r>
+        <w:t>%</w:t>
+      </w:r>
+      <w:r>
+        <w:t xml:space="preserve"> more locations occurring at low-rise building altitude</w:t>
+      </w:r>
+      <w:r>
+        <w:t xml:space="preserve">, </w:t>
       </w:r>
       <w:r>
         <w:t>1</w:t>
       </w:r>
       <w:r>
+        <w:t>0</w:t>
+      </w:r>
+      <w:r>
+        <w:t>%</w:t>
+      </w:r>
+      <w:r>
+        <w:t xml:space="preserve"> more at wind turbine altitude, and </w:t>
+      </w:r>
+      <w:r>
+        <w:t>1</w:t>
+      </w:r>
+      <w:r>
         <w:t>3</w:t>
       </w:r>
       <w:r>
-        <w:t>% more</w:t>
+        <w:t>%</w:t>
+      </w:r>
+      <w:r>
+        <w:t xml:space="preserve"> more</w:t>
       </w:r>
       <w:r>
         <w:t xml:space="preserve"> at communication tower altitude</w:t>
       </w:r>
       <w:r>
-        <w:t xml:space="preserve"> than during the spring</w:t>
+        <w:t xml:space="preserve"> than during the </w:t>
+      </w:r>
+      <w:r>
+        <w:t>spring</w:t>
       </w:r>
       <w:r>
         <w:t xml:space="preserve">. </w:t>
@@ -7394,10 +7327,10 @@
         <w:t>5</w:t>
       </w:r>
       <w:r>
-        <w:t>%</w:t>
-      </w:r>
-      <w:r>
-        <w:t xml:space="preserve"> of woodcock locations were below </w:t>
+        <w:t>% of</w:t>
+      </w:r>
+      <w:r>
+        <w:t xml:space="preserve"> woodcock locations were below </w:t>
       </w:r>
       <w:r>
         <w:t xml:space="preserve">the minimum flight altitude reported in </w:t>
@@ -7438,10 +7371,7 @@
       <w:r>
         <w:t>.</w:t>
       </w:r>
-    </w:p>
-    <w:p>
-      <w:r>
-        <w:lastRenderedPageBreak/>
+      <w:r>
         <w:br w:type="page"/>
       </w:r>
     </w:p>
@@ -7556,6 +7486,7 @@
             <w:pPr>
               <w:spacing w:after="120"/>
             </w:pPr>
+            <w:commentRangeStart w:id="3"/>
             <w:r>
               <w:t>Metric</w:t>
             </w:r>
@@ -7594,6 +7525,13 @@
             </w:pPr>
             <w:r>
               <w:t>95% Credible Interval</w:t>
+            </w:r>
+            <w:commentRangeEnd w:id="3"/>
+            <w:r>
+              <w:rPr>
+                <w:rStyle w:val="CommentReference"/>
+              </w:rPr>
+              <w:commentReference w:id="3"/>
             </w:r>
           </w:p>
         </w:tc>
@@ -7659,7 +7597,14 @@
                 <w:b/>
                 <w:bCs/>
               </w:rPr>
-              <w:t>25</w:t>
+              <w:t>2</w:t>
+            </w:r>
+            <w:r>
+              <w:rPr>
+                <w:b/>
+                <w:bCs/>
+              </w:rPr>
+              <w:t>4</w:t>
             </w:r>
             <w:r>
               <w:rPr>
@@ -7700,7 +7645,7 @@
                 <w:b/>
                 <w:bCs/>
               </w:rPr>
-              <w:t>53</w:t>
+              <w:t>48</w:t>
             </w:r>
             <w:r>
               <w:rPr>
@@ -7714,7 +7659,14 @@
                 <w:b/>
                 <w:bCs/>
               </w:rPr>
-              <w:t>299</w:t>
+              <w:t>29</w:t>
+            </w:r>
+            <w:r>
+              <w:rPr>
+                <w:b/>
+                <w:bCs/>
+              </w:rPr>
+              <w:t>5</w:t>
             </w:r>
             <w:r>
               <w:rPr>
@@ -7783,13 +7735,19 @@
               </w:rPr>
             </w:pPr>
             <w:r>
-              <w:t>212</w:t>
+              <w:t>2</w:t>
+            </w:r>
+            <w:r>
+              <w:t>05</w:t>
             </w:r>
             <w:r>
               <w:t>/</w:t>
             </w:r>
             <w:r>
-              <w:t>288</w:t>
+              <w:t>28</w:t>
+            </w:r>
+            <w:r>
+              <w:t>5</w:t>
             </w:r>
             <w:r>
               <w:t>m</w:t>
@@ -7814,22 +7772,31 @@
               </w:rPr>
             </w:pPr>
             <w:r>
-              <w:t>14</w:t>
-            </w:r>
-            <w:r>
               <w:t>1</w:t>
             </w:r>
             <w:r>
+              <w:t>29</w:t>
+            </w:r>
+            <w:r>
               <w:t>–</w:t>
             </w:r>
             <w:r>
-              <w:t>287</w:t>
+              <w:t>28</w:t>
+            </w:r>
+            <w:r>
+              <w:t>0</w:t>
             </w:r>
             <w:r>
               <w:t>/</w:t>
             </w:r>
             <w:r>
-              <w:t>178</w:t>
+              <w:t>1</w:t>
+            </w:r>
+            <w:r>
+              <w:t>6</w:t>
+            </w:r>
+            <w:r>
+              <w:t>8</w:t>
             </w:r>
             <w:r>
               <w:t>–</w:t>
@@ -7890,21 +7857,24 @@
           <w:p>
             <w:pPr>
               <w:spacing w:after="120"/>
+              <w:rPr>
+                <w:highlight w:val="yellow"/>
+              </w:rPr>
             </w:pPr>
             <w:r>
               <w:t>2</w:t>
             </w:r>
             <w:r>
-              <w:t>80</w:t>
+              <w:t>78</w:t>
             </w:r>
             <w:r>
               <w:t>/</w:t>
             </w:r>
             <w:r>
-              <w:t>25</w:t>
-            </w:r>
-            <w:r>
-              <w:t>3</w:t>
+              <w:t>2</w:t>
+            </w:r>
+            <w:r>
+              <w:t>49</w:t>
             </w:r>
             <w:r>
               <w:t>m</w:t>
@@ -7924,18 +7894,27 @@
           <w:p>
             <w:pPr>
               <w:spacing w:after="120"/>
+              <w:rPr>
+                <w:highlight w:val="yellow"/>
+              </w:rPr>
             </w:pPr>
             <w:r>
               <w:t>1</w:t>
             </w:r>
             <w:r>
-              <w:t>79</w:t>
+              <w:t>7</w:t>
+            </w:r>
+            <w:r>
+              <w:t>1</w:t>
             </w:r>
             <w:r>
               <w:t>–</w:t>
             </w:r>
             <w:r>
-              <w:t>383</w:t>
+              <w:t>38</w:t>
+            </w:r>
+            <w:r>
+              <w:t>1</w:t>
             </w:r>
             <w:r>
               <w:t>/</w:t>
@@ -7947,7 +7926,7 @@
               <w:t>6</w:t>
             </w:r>
             <w:r>
-              <w:t>7</w:t>
+              <w:t>4</w:t>
             </w:r>
             <w:r>
               <w:t>–</w:t>
@@ -7956,7 +7935,10 @@
               <w:t>3</w:t>
             </w:r>
             <w:r>
-              <w:t>34</w:t>
+              <w:t>3</w:t>
+            </w:r>
+            <w:r>
+              <w:t>6</w:t>
             </w:r>
             <w:r>
               <w:t>m</w:t>
@@ -8007,21 +7989,21 @@
           <w:p>
             <w:pPr>
               <w:spacing w:after="120"/>
+              <w:rPr>
+                <w:highlight w:val="yellow"/>
+              </w:rPr>
             </w:pPr>
             <w:r>
+              <w:t>265</w:t>
+            </w:r>
+            <w:r>
+              <w:t>/</w:t>
+            </w:r>
+            <w:r>
               <w:t>2</w:t>
             </w:r>
             <w:r>
-              <w:t>72</w:t>
-            </w:r>
-            <w:r>
-              <w:t>/</w:t>
-            </w:r>
-            <w:r>
-              <w:t>2</w:t>
-            </w:r>
-            <w:r>
-              <w:t>24</w:t>
+              <w:t>17</w:t>
             </w:r>
             <w:r>
               <w:t>m</w:t>
@@ -8041,33 +8023,30 @@
           <w:p>
             <w:pPr>
               <w:spacing w:after="120"/>
+              <w:rPr>
+                <w:highlight w:val="yellow"/>
+              </w:rPr>
             </w:pPr>
             <w:r>
+              <w:t>165</w:t>
+            </w:r>
+            <w:r>
+              <w:t>–</w:t>
+            </w:r>
+            <w:r>
+              <w:t>3</w:t>
+            </w:r>
+            <w:r>
+              <w:t>63</w:t>
+            </w:r>
+            <w:r>
+              <w:t>/</w:t>
+            </w:r>
+            <w:r>
               <w:t>1</w:t>
             </w:r>
             <w:r>
-              <w:t>7</w:t>
-            </w:r>
-            <w:r>
-              <w:t>2</w:t>
-            </w:r>
-            <w:r>
-              <w:t>–</w:t>
-            </w:r>
-            <w:r>
-              <w:t>3</w:t>
-            </w:r>
-            <w:r>
-              <w:t>71</w:t>
-            </w:r>
-            <w:r>
-              <w:t>/</w:t>
-            </w:r>
-            <w:r>
-              <w:t>1</w:t>
-            </w:r>
-            <w:r>
-              <w:t>33</w:t>
+              <w:t>25</w:t>
             </w:r>
             <w:r>
               <w:t>–</w:t>
@@ -8131,6 +8110,7 @@
               <w:rPr>
                 <w:b/>
                 <w:bCs/>
+                <w:highlight w:val="yellow"/>
               </w:rPr>
             </w:pPr>
             <w:r>
@@ -8145,7 +8125,7 @@
                 <w:b/>
                 <w:bCs/>
               </w:rPr>
-              <w:t>3</w:t>
+              <w:t>1</w:t>
             </w:r>
             <w:r>
               <w:rPr>
@@ -8193,7 +8173,14 @@
                 <w:b/>
                 <w:bCs/>
               </w:rPr>
-              <w:t>449</w:t>
+              <w:t>44</w:t>
+            </w:r>
+            <w:r>
+              <w:rPr>
+                <w:b/>
+                <w:bCs/>
+              </w:rPr>
+              <w:t>4</w:t>
             </w:r>
             <w:r>
               <w:rPr>
@@ -8263,7 +8250,10 @@
               <w:t>3</w:t>
             </w:r>
             <w:r>
-              <w:t>24</w:t>
+              <w:t>2</w:t>
+            </w:r>
+            <w:r>
+              <w:t>0</w:t>
             </w:r>
             <w:r>
               <w:t>/</w:t>
@@ -8300,13 +8290,16 @@
               <w:t>2</w:t>
             </w:r>
             <w:r>
-              <w:t>41</w:t>
+              <w:t>34</w:t>
             </w:r>
             <w:r>
               <w:t>–</w:t>
             </w:r>
             <w:r>
-              <w:t>420</w:t>
+              <w:t>4</w:t>
+            </w:r>
+            <w:r>
+              <w:t>18</w:t>
             </w:r>
             <w:r>
               <w:t>/</w:t>
@@ -8315,13 +8308,19 @@
               <w:t>3</w:t>
             </w:r>
             <w:r>
-              <w:t>19</w:t>
+              <w:t>1</w:t>
+            </w:r>
+            <w:r>
+              <w:t>5</w:t>
             </w:r>
             <w:r>
               <w:t>–</w:t>
             </w:r>
             <w:r>
-              <w:t>600</w:t>
+              <w:t>60</w:t>
+            </w:r>
+            <w:r>
+              <w:t>3</w:t>
             </w:r>
             <w:r>
               <w:t>m</w:t>
@@ -8372,9 +8371,15 @@
           <w:p>
             <w:pPr>
               <w:spacing w:after="120"/>
+              <w:rPr>
+                <w:highlight w:val="yellow"/>
+              </w:rPr>
             </w:pPr>
             <w:r>
-              <w:t>434</w:t>
+              <w:t>43</w:t>
+            </w:r>
+            <w:r>
+              <w:t>5</w:t>
             </w:r>
             <w:r>
               <w:t>/</w:t>
@@ -8403,18 +8408,21 @@
           <w:p>
             <w:pPr>
               <w:spacing w:after="120"/>
+              <w:rPr>
+                <w:highlight w:val="yellow"/>
+              </w:rPr>
             </w:pPr>
             <w:r>
-              <w:t>303</w:t>
+              <w:t>30</w:t>
+            </w:r>
+            <w:r>
+              <w:t>5</w:t>
             </w:r>
             <w:r>
               <w:t>–</w:t>
             </w:r>
             <w:r>
-              <w:t>5</w:t>
-            </w:r>
-            <w:r>
-              <w:t>93</w:t>
+              <w:t>601</w:t>
             </w:r>
             <w:r>
               <w:t>/</w:t>
@@ -8423,7 +8431,10 @@
               <w:t>2</w:t>
             </w:r>
             <w:r>
-              <w:t>79</w:t>
+              <w:t>7</w:t>
+            </w:r>
+            <w:r>
+              <w:t>7</w:t>
             </w:r>
             <w:r>
               <w:t>–</w:t>
@@ -8432,7 +8443,10 @@
               <w:t>4</w:t>
             </w:r>
             <w:r>
-              <w:t>78</w:t>
+              <w:t>7</w:t>
+            </w:r>
+            <w:r>
+              <w:t>7</w:t>
             </w:r>
             <w:r>
               <w:t>m</w:t>
@@ -8483,9 +8497,15 @@
           <w:p>
             <w:pPr>
               <w:spacing w:after="120"/>
+              <w:rPr>
+                <w:highlight w:val="yellow"/>
+              </w:rPr>
             </w:pPr>
             <w:r>
-              <w:t>413</w:t>
+              <w:t>4</w:t>
+            </w:r>
+            <w:r>
+              <w:t>08</w:t>
             </w:r>
             <w:r>
               <w:t>/</w:t>
@@ -8494,7 +8514,10 @@
               <w:t>3</w:t>
             </w:r>
             <w:r>
-              <w:t>44</w:t>
+              <w:t>4</w:t>
+            </w:r>
+            <w:r>
+              <w:t>1</w:t>
             </w:r>
             <w:r>
               <w:t>m</w:t>
@@ -8514,15 +8537,21 @@
           <w:p>
             <w:pPr>
               <w:spacing w:after="120"/>
+              <w:rPr>
+                <w:highlight w:val="yellow"/>
+              </w:rPr>
             </w:pPr>
             <w:r>
-              <w:t>300</w:t>
+              <w:t>296</w:t>
             </w:r>
             <w:r>
               <w:t>–</w:t>
             </w:r>
             <w:r>
-              <w:t>540</w:t>
+              <w:t>54</w:t>
+            </w:r>
+            <w:r>
+              <w:t>2</w:t>
             </w:r>
             <w:r>
               <w:t>/</w:t>
@@ -8531,7 +8560,7 @@
               <w:t>2</w:t>
             </w:r>
             <w:r>
-              <w:t>42</w:t>
+              <w:t>35</w:t>
             </w:r>
             <w:r>
               <w:t>–</w:t>
@@ -8540,7 +8569,7 @@
               <w:t>4</w:t>
             </w:r>
             <w:r>
-              <w:t>54</w:t>
+              <w:t>61</w:t>
             </w:r>
             <w:r>
               <w:t>m</w:t>
@@ -8781,6 +8810,7 @@
               <w:rPr>
                 <w:b/>
                 <w:bCs/>
+                <w:highlight w:val="yellow"/>
               </w:rPr>
             </w:pPr>
             <w:r>
@@ -8822,6 +8852,7 @@
               <w:rPr>
                 <w:b/>
                 <w:bCs/>
+                <w:highlight w:val="yellow"/>
               </w:rPr>
             </w:pPr>
             <w:r>
@@ -8910,7 +8941,10 @@
               </w:rPr>
             </w:pPr>
             <w:r>
-              <w:t>37</w:t>
+              <w:t>3</w:t>
+            </w:r>
+            <w:r>
+              <w:t>8</w:t>
             </w:r>
             <w:r>
               <w:t>/</w:t>
@@ -8919,7 +8953,7 @@
               <w:t>2</w:t>
             </w:r>
             <w:r>
-              <w:t>5</w:t>
+              <w:t>6</w:t>
             </w:r>
             <w:r>
               <w:t>%</w:t>
@@ -8956,7 +8990,7 @@
               <w:t>5</w:t>
             </w:r>
             <w:r>
-              <w:t>3</w:t>
+              <w:t>5</w:t>
             </w:r>
             <w:r>
               <w:t>/</w:t>
@@ -8974,7 +9008,7 @@
               <w:t>4</w:t>
             </w:r>
             <w:r>
-              <w:t>3</w:t>
+              <w:t>5</w:t>
             </w:r>
             <w:r>
               <w:t>%</w:t>
@@ -9030,13 +9064,16 @@
               <w:t>2</w:t>
             </w:r>
             <w:r>
-              <w:t>6</w:t>
+              <w:t>7</w:t>
             </w:r>
             <w:r>
               <w:t>/</w:t>
             </w:r>
             <w:r>
-              <w:t>28</w:t>
+              <w:t>2</w:t>
+            </w:r>
+            <w:r>
+              <w:t>9</w:t>
             </w:r>
             <w:r>
               <w:t>%</w:t>
@@ -9061,19 +9098,25 @@
               <w:t>1</w:t>
             </w:r>
             <w:r>
-              <w:t>2</w:t>
-            </w:r>
-            <w:r>
-              <w:t>–44/1</w:t>
-            </w:r>
-            <w:r>
-              <w:t>4</w:t>
+              <w:t>1</w:t>
             </w:r>
             <w:r>
               <w:t>–4</w:t>
             </w:r>
             <w:r>
-              <w:t>6</w:t>
+              <w:t>5</w:t>
+            </w:r>
+            <w:r>
+              <w:t>/1</w:t>
+            </w:r>
+            <w:r>
+              <w:t>3</w:t>
+            </w:r>
+            <w:r>
+              <w:t>–4</w:t>
+            </w:r>
+            <w:r>
+              <w:t>7</w:t>
             </w:r>
             <w:r>
               <w:t>%</w:t>
@@ -9124,12 +9167,15 @@
           <w:p>
             <w:pPr>
               <w:spacing w:after="120"/>
+              <w:rPr>
+                <w:highlight w:val="yellow"/>
+              </w:rPr>
             </w:pPr>
             <w:r>
               <w:t>2</w:t>
             </w:r>
             <w:r>
-              <w:t>7</w:t>
+              <w:t>8</w:t>
             </w:r>
             <w:r>
               <w:t>/</w:t>
@@ -9138,7 +9184,7 @@
               <w:t>3</w:t>
             </w:r>
             <w:r>
-              <w:t>4</w:t>
+              <w:t>6</w:t>
             </w:r>
             <w:r>
               <w:t>%</w:t>
@@ -9158,6 +9204,9 @@
           <w:p>
             <w:pPr>
               <w:spacing w:after="120"/>
+              <w:rPr>
+                <w:highlight w:val="yellow"/>
+              </w:rPr>
             </w:pPr>
             <w:r>
               <w:t>1</w:t>
@@ -9169,7 +9218,10 @@
               <w:t>–</w:t>
             </w:r>
             <w:r>
-              <w:t>45</w:t>
+              <w:t>4</w:t>
+            </w:r>
+            <w:r>
+              <w:t>6</w:t>
             </w:r>
             <w:r>
               <w:t>/</w:t>
@@ -9184,7 +9236,10 @@
               <w:t>–</w:t>
             </w:r>
             <w:r>
-              <w:t>54</w:t>
+              <w:t>5</w:t>
+            </w:r>
+            <w:r>
+              <w:t>6</w:t>
             </w:r>
             <w:r>
               <w:t>%</w:t>
@@ -9248,6 +9303,7 @@
               <w:rPr>
                 <w:b/>
                 <w:bCs/>
+                <w:highlight w:val="yellow"/>
               </w:rPr>
             </w:pPr>
             <w:r>
@@ -9275,6 +9331,7 @@
               <w:bottom w:val="nil"/>
               <w:right w:val="nil"/>
             </w:tcBorders>
+            <w:shd w:val="clear" w:color="auto" w:fill="auto"/>
           </w:tcPr>
           <w:p>
             <w:pPr>
@@ -9282,6 +9339,7 @@
               <w:rPr>
                 <w:b/>
                 <w:bCs/>
+                <w:highlight w:val="yellow"/>
               </w:rPr>
             </w:pPr>
             <w:r>
@@ -9289,7 +9347,7 @@
                 <w:b/>
                 <w:bCs/>
               </w:rPr>
-              <w:t>1</w:t>
+              <w:t>0</w:t>
             </w:r>
             <w:r>
               <w:rPr>
@@ -9362,9 +9420,12 @@
           <w:p>
             <w:pPr>
               <w:spacing w:after="120"/>
+              <w:rPr>
+                <w:highlight w:val="yellow"/>
+              </w:rPr>
             </w:pPr>
             <w:r>
-              <w:t>5</w:t>
+              <w:t>6</w:t>
             </w:r>
             <w:r>
               <w:t>/</w:t>
@@ -9390,6 +9451,9 @@
           <w:p>
             <w:pPr>
               <w:spacing w:after="120"/>
+              <w:rPr>
+                <w:highlight w:val="yellow"/>
+              </w:rPr>
             </w:pPr>
             <w:r>
               <w:t>0</w:t>
@@ -9398,7 +9462,10 @@
               <w:t>–</w:t>
             </w:r>
             <w:r>
-              <w:t>15</w:t>
+              <w:t>1</w:t>
+            </w:r>
+            <w:r>
+              <w:t>6</w:t>
             </w:r>
             <w:r>
               <w:t>/</w:t>
@@ -9413,7 +9480,7 @@
               <w:t>1</w:t>
             </w:r>
             <w:r>
-              <w:t>1</w:t>
+              <w:t>2</w:t>
             </w:r>
             <w:r>
               <w:t>%</w:t>
@@ -9503,22 +9570,22 @@
               <w:t>1</w:t>
             </w:r>
             <w:r>
+              <w:t>2</w:t>
+            </w:r>
+            <w:r>
+              <w:t>/</w:t>
+            </w:r>
+            <w:r>
+              <w:t>0</w:t>
+            </w:r>
+            <w:r>
+              <w:t>–</w:t>
+            </w:r>
+            <w:r>
               <w:t>1</w:t>
             </w:r>
             <w:r>
-              <w:t>/</w:t>
-            </w:r>
-            <w:r>
-              <w:t>0</w:t>
-            </w:r>
-            <w:r>
-              <w:t>–</w:t>
-            </w:r>
-            <w:r>
-              <w:t>1</w:t>
-            </w:r>
-            <w:r>
-              <w:t>1</w:t>
+              <w:t>2</w:t>
             </w:r>
             <w:r>
               <w:t>%</w:t>
@@ -9569,6 +9636,9 @@
           <w:p>
             <w:pPr>
               <w:spacing w:after="120"/>
+              <w:rPr>
+                <w:highlight w:val="yellow"/>
+              </w:rPr>
             </w:pPr>
             <w:r>
               <w:t>3</w:t>
@@ -9597,6 +9667,9 @@
           <w:p>
             <w:pPr>
               <w:spacing w:after="120"/>
+              <w:rPr>
+                <w:highlight w:val="yellow"/>
+              </w:rPr>
             </w:pPr>
             <w:r>
               <w:t>0</w:t>
@@ -9605,7 +9678,10 @@
               <w:t>–</w:t>
             </w:r>
             <w:r>
-              <w:t>11</w:t>
+              <w:t>1</w:t>
+            </w:r>
+            <w:r>
+              <w:t>2</w:t>
             </w:r>
             <w:r>
               <w:t>/</w:t>
@@ -9620,10 +9696,10 @@
               <w:t>1</w:t>
             </w:r>
             <w:r>
-              <w:t>6</w:t>
-            </w:r>
-            <w:r>
-              <w:t xml:space="preserve"> %</w:t>
+              <w:t>8</w:t>
+            </w:r>
+            <w:r>
+              <w:t>%</w:t>
             </w:r>
           </w:p>
         </w:tc>
@@ -9684,6 +9760,7 @@
               <w:rPr>
                 <w:b/>
                 <w:bCs/>
+                <w:highlight w:val="yellow"/>
               </w:rPr>
             </w:pPr>
             <w:r>
@@ -9718,6 +9795,7 @@
               <w:rPr>
                 <w:b/>
                 <w:bCs/>
+                <w:highlight w:val="yellow"/>
               </w:rPr>
             </w:pPr>
             <w:r>
@@ -9818,7 +9896,7 @@
               <w:t>2</w:t>
             </w:r>
             <w:r>
-              <w:t>6</w:t>
+              <w:t>7</w:t>
             </w:r>
             <w:r>
               <w:t>%</w:t>
@@ -9867,10 +9945,7 @@
               <w:t>–</w:t>
             </w:r>
             <w:r>
-              <w:t>3</w:t>
-            </w:r>
-            <w:r>
-              <w:t>9</w:t>
+              <w:t>40</w:t>
             </w:r>
             <w:r>
               <w:t>%</w:t>
@@ -9921,6 +9996,9 @@
           <w:p>
             <w:pPr>
               <w:spacing w:after="120"/>
+              <w:rPr>
+                <w:highlight w:val="yellow"/>
+              </w:rPr>
             </w:pPr>
             <w:r>
               <w:t>2</w:t>
@@ -9932,7 +10010,10 @@
               <w:t>/</w:t>
             </w:r>
             <w:r>
-              <w:t>30</w:t>
+              <w:t>3</w:t>
+            </w:r>
+            <w:r>
+              <w:t>1</w:t>
             </w:r>
             <w:r>
               <w:t>%</w:t>
@@ -9952,12 +10033,15 @@
           <w:p>
             <w:pPr>
               <w:spacing w:after="120"/>
+              <w:rPr>
+                <w:highlight w:val="yellow"/>
+              </w:rPr>
             </w:pPr>
             <w:r>
               <w:t>1</w:t>
             </w:r>
             <w:r>
-              <w:t>4</w:t>
+              <w:t>3</w:t>
             </w:r>
             <w:r>
               <w:t>–</w:t>
@@ -10029,18 +10113,24 @@
           <w:p>
             <w:pPr>
               <w:spacing w:after="120"/>
+              <w:rPr>
+                <w:highlight w:val="yellow"/>
+              </w:rPr>
             </w:pPr>
             <w:r>
               <w:t>2</w:t>
             </w:r>
             <w:r>
-              <w:t>8</w:t>
+              <w:t>9</w:t>
             </w:r>
             <w:r>
               <w:t>/</w:t>
             </w:r>
             <w:r>
-              <w:t>35</w:t>
+              <w:t>3</w:t>
+            </w:r>
+            <w:r>
+              <w:t>6</w:t>
             </w:r>
             <w:r>
               <w:t>%</w:t>
@@ -10060,30 +10150,39 @@
           <w:p>
             <w:pPr>
               <w:spacing w:after="120"/>
+              <w:rPr>
+                <w:highlight w:val="yellow"/>
+              </w:rPr>
             </w:pPr>
             <w:r>
               <w:t>1</w:t>
             </w:r>
             <w:r>
+              <w:t>5</w:t>
+            </w:r>
+            <w:r>
+              <w:t>–</w:t>
+            </w:r>
+            <w:r>
               <w:t>4</w:t>
             </w:r>
             <w:r>
+              <w:t>2</w:t>
+            </w:r>
+            <w:r>
+              <w:t>/</w:t>
+            </w:r>
+            <w:r>
+              <w:t>20</w:t>
+            </w:r>
+            <w:r>
               <w:t>–</w:t>
             </w:r>
             <w:r>
-              <w:t>41</w:t>
-            </w:r>
-            <w:r>
-              <w:t>/</w:t>
-            </w:r>
-            <w:r>
-              <w:t>20</w:t>
-            </w:r>
-            <w:r>
-              <w:t>–</w:t>
-            </w:r>
-            <w:r>
-              <w:t>47</w:t>
+              <w:t>4</w:t>
+            </w:r>
+            <w:r>
+              <w:t>8</w:t>
             </w:r>
             <w:r>
               <w:t>%</w:t>
@@ -10147,6 +10246,7 @@
               <w:rPr>
                 <w:b/>
                 <w:bCs/>
+                <w:highlight w:val="yellow"/>
               </w:rPr>
             </w:pPr>
             <w:r>
@@ -10181,6 +10281,7 @@
               <w:rPr>
                 <w:b/>
                 <w:bCs/>
+                <w:highlight w:val="yellow"/>
               </w:rPr>
             </w:pPr>
             <w:r>
@@ -10188,7 +10289,14 @@
                 <w:b/>
                 <w:bCs/>
               </w:rPr>
-              <w:t>51</w:t>
+              <w:t>5</w:t>
+            </w:r>
+            <w:r>
+              <w:rPr>
+                <w:b/>
+                <w:bCs/>
+              </w:rPr>
+              <w:t>2</w:t>
             </w:r>
             <w:r>
               <w:rPr>
@@ -10254,18 +10362,24 @@
           <w:p>
             <w:pPr>
               <w:spacing w:after="120"/>
+              <w:rPr>
+                <w:highlight w:val="yellow"/>
+              </w:rPr>
             </w:pPr>
             <w:r>
               <w:t>6</w:t>
             </w:r>
             <w:r>
+              <w:t>6</w:t>
+            </w:r>
+            <w:r>
+              <w:t>/</w:t>
+            </w:r>
+            <w:r>
               <w:t>5</w:t>
             </w:r>
             <w:r>
-              <w:t>/</w:t>
-            </w:r>
-            <w:r>
-              <w:t>52</w:t>
+              <w:t>3</w:t>
             </w:r>
             <w:r>
               <w:t>%</w:t>
@@ -10285,6 +10399,9 @@
           <w:p>
             <w:pPr>
               <w:spacing w:after="120"/>
+              <w:rPr>
+                <w:highlight w:val="yellow"/>
+              </w:rPr>
             </w:pPr>
             <w:r>
               <w:t>5</w:t>
@@ -10299,7 +10416,7 @@
               <w:t>7</w:t>
             </w:r>
             <w:r>
-              <w:t>7</w:t>
+              <w:t>8</w:t>
             </w:r>
             <w:r>
               <w:t>/</w:t>
@@ -10308,7 +10425,7 @@
               <w:t>3</w:t>
             </w:r>
             <w:r>
-              <w:t>7</w:t>
+              <w:t>8</w:t>
             </w:r>
             <w:r>
               <w:t>–</w:t>
@@ -10317,7 +10434,7 @@
               <w:t>6</w:t>
             </w:r>
             <w:r>
-              <w:t>7</w:t>
+              <w:t>9</w:t>
             </w:r>
             <w:r>
               <w:t>%</w:t>
@@ -10419,19 +10536,25 @@
               <w:t>6</w:t>
             </w:r>
             <w:r>
-              <w:t>8</w:t>
+              <w:t>9</w:t>
             </w:r>
             <w:r>
               <w:t>/</w:t>
             </w:r>
             <w:r>
-              <w:t>45</w:t>
+              <w:t>4</w:t>
+            </w:r>
+            <w:r>
+              <w:t>6</w:t>
             </w:r>
             <w:r>
               <w:t>–</w:t>
             </w:r>
             <w:r>
-              <w:t>71</w:t>
+              <w:t>7</w:t>
+            </w:r>
+            <w:r>
+              <w:t>2</w:t>
             </w:r>
             <w:r>
               <w:t>%</w:t>
@@ -10480,18 +10603,24 @@
           <w:p>
             <w:pPr>
               <w:spacing w:after="120"/>
+              <w:rPr>
+                <w:highlight w:val="yellow"/>
+              </w:rPr>
             </w:pPr>
             <w:r>
               <w:t>5</w:t>
             </w:r>
             <w:r>
-              <w:t>5</w:t>
+              <w:t>6</w:t>
             </w:r>
             <w:r>
               <w:t>/</w:t>
             </w:r>
             <w:r>
-              <w:t>63</w:t>
+              <w:t>6</w:t>
+            </w:r>
+            <w:r>
+              <w:t>4</w:t>
             </w:r>
             <w:r>
               <w:t>%</w:t>
@@ -10515,22 +10644,22 @@
               </w:rPr>
             </w:pPr>
             <w:r>
-              <w:t>40</w:t>
+              <w:t>4</w:t>
+            </w:r>
+            <w:r>
+              <w:t>1</w:t>
             </w:r>
             <w:r>
               <w:t>–</w:t>
             </w:r>
             <w:r>
-              <w:t>6</w:t>
-            </w:r>
-            <w:r>
-              <w:t>9</w:t>
+              <w:t>70</w:t>
             </w:r>
             <w:r>
               <w:t>/</w:t>
             </w:r>
             <w:r>
-              <w:t>50</w:t>
+              <w:t>49</w:t>
             </w:r>
             <w:r>
               <w:t>–</w:t>
@@ -10539,7 +10668,7 @@
               <w:t>7</w:t>
             </w:r>
             <w:r>
-              <w:t>7</w:t>
+              <w:t>8</w:t>
             </w:r>
             <w:r>
               <w:t>%</w:t>
@@ -10754,7 +10883,7 @@
       <w:pPr>
         <w:spacing w:line="480" w:lineRule="auto"/>
       </w:pPr>
-      <w:commentRangeStart w:id="1"/>
+      <w:commentRangeStart w:id="4"/>
       <w:r>
         <w:t xml:space="preserve">Figure </w:t>
       </w:r>
@@ -10767,12 +10896,12 @@
       <w:r>
         <w:t xml:space="preserve"> </w:t>
       </w:r>
-      <w:commentRangeEnd w:id="1"/>
+      <w:commentRangeEnd w:id="4"/>
       <w:r>
         <w:rPr>
           <w:rStyle w:val="CommentReference"/>
         </w:rPr>
-        <w:commentReference w:id="1"/>
+        <w:commentReference w:id="4"/>
       </w:r>
       <w:r>
         <w:t>Posterior distributions for m</w:t>
@@ -10849,9 +10978,9 @@
         </w:rPr>
         <w:lastRenderedPageBreak/>
         <w:drawing>
-          <wp:inline distT="0" distB="0" distL="0" distR="0" wp14:anchorId="0729201E" wp14:editId="34385A28">
-            <wp:extent cx="5244940" cy="3746385"/>
-            <wp:effectExtent l="0" t="0" r="635" b="635"/>
+          <wp:inline distT="0" distB="0" distL="0" distR="0" wp14:anchorId="0729201E" wp14:editId="0ED88F9E">
+            <wp:extent cx="5244939" cy="3746385"/>
+            <wp:effectExtent l="0" t="0" r="0" b="6985"/>
             <wp:docPr id="799130098" name="Picture 2"/>
             <wp:cNvGraphicFramePr>
               <a:graphicFrameLocks xmlns:a="http://schemas.openxmlformats.org/drawingml/2006/main" noChangeAspect="1"/>
@@ -10878,7 +11007,7 @@
                   <pic:spPr>
                     <a:xfrm>
                       <a:off x="0" y="0"/>
-                      <a:ext cx="5244940" cy="3746385"/>
+                      <a:ext cx="5244939" cy="3746385"/>
                     </a:xfrm>
                     <a:prstGeom prst="rect">
                       <a:avLst/>
@@ -10895,7 +11024,6 @@
       <w:pPr>
         <w:spacing w:line="480" w:lineRule="auto"/>
       </w:pPr>
-      <w:commentRangeStart w:id="2"/>
       <w:r>
         <w:t xml:space="preserve">Figure </w:t>
       </w:r>
@@ -10906,17 +11034,7 @@
         <w:t>.</w:t>
       </w:r>
       <w:r>
-        <w:t xml:space="preserve"> </w:t>
-      </w:r>
-      <w:commentRangeEnd w:id="2"/>
-      <w:r>
-        <w:rPr>
-          <w:rStyle w:val="CommentReference"/>
-        </w:rPr>
-        <w:commentReference w:id="2"/>
-      </w:r>
-      <w:r>
-        <w:t xml:space="preserve">Distribution of woodcock flight altitudes </w:t>
+        <w:t xml:space="preserve"> Distribution of woodcock flight altitudes </w:t>
       </w:r>
       <w:r>
         <w:t xml:space="preserve">above ground level </w:t>
@@ -11022,24 +11140,21 @@
         <w:t xml:space="preserve"> typical of most migrating birds during</w:t>
       </w:r>
       <w:r>
-        <w:t xml:space="preserve"> fall (woodcock: </w:t>
-      </w:r>
-      <w:r>
-        <w:rPr>
-          <w:highlight w:val="yellow"/>
-        </w:rPr>
-        <w:t>31</w:t>
-      </w:r>
-      <w:r>
-        <w:rPr>
-          <w:highlight w:val="yellow"/>
-        </w:rPr>
+        <w:t xml:space="preserve"> fall (</w:t>
+      </w:r>
+      <w:r>
+        <w:t xml:space="preserve">woodcock: </w:t>
+      </w:r>
+      <w:r>
+        <w:t>3</w:t>
+      </w:r>
+      <w:r>
+        <w:t>2</w:t>
+      </w:r>
+      <w:r>
         <w:t>0</w:t>
       </w:r>
       <w:r>
-        <w:rPr>
-          <w:highlight w:val="yellow"/>
-        </w:rPr>
         <w:t>m</w:t>
       </w:r>
       <w:r>
@@ -11064,25 +11179,22 @@
         <w:t xml:space="preserve">) and spring (woodcock: </w:t>
       </w:r>
       <w:r>
-        <w:rPr>
-          <w:highlight w:val="yellow"/>
-        </w:rPr>
-        <w:t>42</w:t>
-      </w:r>
-      <w:r>
-        <w:rPr>
-          <w:highlight w:val="yellow"/>
-        </w:rPr>
+        <w:t>4</w:t>
+      </w:r>
+      <w:r>
+        <w:t>4</w:t>
+      </w:r>
+      <w:r>
         <w:t>7</w:t>
       </w:r>
       <w:r>
-        <w:rPr>
-          <w:highlight w:val="yellow"/>
-        </w:rPr>
         <w:t>m</w:t>
       </w:r>
       <w:r>
-        <w:t xml:space="preserve">; all birds: </w:t>
+        <w:t>; all</w:t>
+      </w:r>
+      <w:r>
+        <w:t xml:space="preserve"> birds: </w:t>
       </w:r>
       <w:r>
         <w:t>438</w:t>
@@ -11127,25 +11239,25 @@
         <w:t>representation of lower altitude flight locations in our data</w:t>
       </w:r>
       <w:r>
-        <w:t>, as</w:t>
+        <w:t xml:space="preserve">, </w:t>
+      </w:r>
+      <w:r>
+        <w:t>as</w:t>
       </w:r>
       <w:r>
         <w:t xml:space="preserve"> </w:t>
       </w:r>
       <w:r>
-        <w:rPr>
-          <w:highlight w:val="yellow"/>
-        </w:rPr>
-        <w:t>33</w:t>
-      </w:r>
-      <w:r>
-        <w:rPr>
-          <w:highlight w:val="yellow"/>
-        </w:rPr>
-        <w:t>%</w:t>
-      </w:r>
-      <w:r>
-        <w:t xml:space="preserve"> of </w:t>
+        <w:t>3</w:t>
+      </w:r>
+      <w:r>
+        <w:t>5</w:t>
+      </w:r>
+      <w:r>
+        <w:t>% of</w:t>
+      </w:r>
+      <w:r>
+        <w:t xml:space="preserve"> </w:t>
       </w:r>
       <w:r>
         <w:t xml:space="preserve">woodcock flight locations fell below the minimum altitude </w:t>
@@ -11512,247 +11624,213 @@
         <w:t>(</w:t>
       </w:r>
       <w:r>
-        <w:rPr>
-          <w:highlight w:val="yellow"/>
-        </w:rPr>
-        <w:t>mean: 42</w:t>
-      </w:r>
-      <w:r>
-        <w:rPr>
-          <w:highlight w:val="yellow"/>
-        </w:rPr>
+        <w:t>mean: 4</w:t>
+      </w:r>
+      <w:r>
+        <w:t>4</w:t>
+      </w:r>
+      <w:r>
         <w:t>7</w:t>
       </w:r>
       <w:r>
-        <w:rPr>
-          <w:highlight w:val="yellow"/>
-        </w:rPr>
-        <w:t>m, 95% CRI: 32</w:t>
-      </w:r>
-      <w:r>
-        <w:rPr>
-          <w:highlight w:val="yellow"/>
-        </w:rPr>
+        <w:t>m</w:t>
+      </w:r>
+      <w:r>
+        <w:t>, 95% CRI: 3</w:t>
+      </w:r>
+      <w:r>
+        <w:t>15</w:t>
+      </w:r>
+      <w:r>
+        <w:t>–</w:t>
+      </w:r>
+      <w:r>
+        <w:t>603</w:t>
+      </w:r>
+      <w:r>
+        <w:t>m</w:t>
+      </w:r>
+      <w:r>
+        <w:t xml:space="preserve">) than fall </w:t>
+      </w:r>
+      <w:r>
+        <w:t>(</w:t>
+      </w:r>
+      <w:r>
+        <w:t xml:space="preserve">mean: </w:t>
+      </w:r>
+      <w:r>
+        <w:t>3</w:t>
+      </w:r>
+      <w:r>
+        <w:t>2</w:t>
+      </w:r>
+      <w:r>
+        <w:t>0</w:t>
+      </w:r>
+      <w:r>
+        <w:t>m</w:t>
+      </w:r>
+      <w:r>
+        <w:t xml:space="preserve">, 95% CRI: </w:t>
+      </w:r>
+      <w:r>
+        <w:t>23</w:t>
+      </w:r>
+      <w:r>
         <w:t>4</w:t>
       </w:r>
       <w:r>
-        <w:rPr>
-          <w:highlight w:val="yellow"/>
-        </w:rPr>
-        <w:t>–53</w:t>
-      </w:r>
-      <w:r>
-        <w:rPr>
-          <w:highlight w:val="yellow"/>
-        </w:rPr>
-        <w:t>6</w:t>
-      </w:r>
-      <w:r>
-        <w:rPr>
-          <w:highlight w:val="yellow"/>
-        </w:rPr>
+        <w:t>–</w:t>
+      </w:r>
+      <w:r>
+        <w:t>418</w:t>
+      </w:r>
+      <w:r>
         <w:t>m</w:t>
       </w:r>
       <w:r>
-        <w:t xml:space="preserve">) than fall </w:t>
-      </w:r>
-      <w:r>
-        <w:t>(</w:t>
-      </w:r>
-      <w:r>
-        <w:rPr>
-          <w:highlight w:val="yellow"/>
-        </w:rPr>
-        <w:t xml:space="preserve">mean: </w:t>
-      </w:r>
-      <w:r>
-        <w:rPr>
-          <w:highlight w:val="yellow"/>
-        </w:rPr>
-        <w:t>31</w:t>
-      </w:r>
-      <w:r>
-        <w:rPr>
-          <w:highlight w:val="yellow"/>
-        </w:rPr>
-        <w:t>0</w:t>
-      </w:r>
-      <w:r>
-        <w:rPr>
-          <w:highlight w:val="yellow"/>
-        </w:rPr>
-        <w:t>m</w:t>
-      </w:r>
-      <w:r>
-        <w:rPr>
-          <w:highlight w:val="yellow"/>
-        </w:rPr>
-        <w:t xml:space="preserve">, 95% CRI: </w:t>
-      </w:r>
-      <w:r>
-        <w:rPr>
-          <w:highlight w:val="yellow"/>
-        </w:rPr>
-        <w:t>23</w:t>
-      </w:r>
-      <w:r>
-        <w:rPr>
-          <w:highlight w:val="yellow"/>
-        </w:rPr>
-        <w:t>5</w:t>
-      </w:r>
-      <w:r>
-        <w:rPr>
-          <w:highlight w:val="yellow"/>
-        </w:rPr>
-        <w:t>–39</w:t>
-      </w:r>
-      <w:r>
-        <w:rPr>
-          <w:highlight w:val="yellow"/>
-        </w:rPr>
+        <w:t>)</w:t>
+      </w:r>
+      <w:r>
+        <w:t>.</w:t>
+      </w:r>
+      <w:r>
+        <w:t xml:space="preserve"> </w:t>
+      </w:r>
+      <w:r>
+        <w:t xml:space="preserve">This </w:t>
+      </w:r>
+      <w:r>
+        <w:t>matches seasonal variation in flight altitudes observed via radar</w:t>
+      </w:r>
+      <w:r>
+        <w:t xml:space="preserve"> </w:t>
+      </w:r>
+      <w:r>
+        <w:rPr>
+          <w:rFonts w:ascii="Aptos" w:hAnsi="Aptos"/>
+        </w:rPr>
+        <w:t>(Horton et al. 2016)</w:t>
+      </w:r>
+      <w:r>
+        <w:t>, presumably due to</w:t>
+      </w:r>
+      <w:r>
+        <w:t xml:space="preserve"> migrants </w:t>
+      </w:r>
+      <w:r>
+        <w:t>utilizing</w:t>
+      </w:r>
+      <w:r>
+        <w:t xml:space="preserve"> southerly jet streams </w:t>
+      </w:r>
+      <w:r>
+        <w:t xml:space="preserve">present at higher altitudes </w:t>
+      </w:r>
+      <w:r>
+        <w:t>in the spring</w:t>
+      </w:r>
+      <w:r>
+        <w:t xml:space="preserve"> </w:t>
+      </w:r>
+      <w:r>
+        <w:rPr>
+          <w:rFonts w:ascii="Aptos" w:hAnsi="Aptos"/>
+        </w:rPr>
+        <w:t xml:space="preserve">(La </w:t>
+      </w:r>
+      <w:proofErr w:type="spellStart"/>
+      <w:r>
+        <w:rPr>
+          <w:rFonts w:ascii="Aptos" w:hAnsi="Aptos"/>
+        </w:rPr>
+        <w:t>Sorte</w:t>
+      </w:r>
+      <w:proofErr w:type="spellEnd"/>
+      <w:r>
+        <w:rPr>
+          <w:rFonts w:ascii="Aptos" w:hAnsi="Aptos"/>
+        </w:rPr>
+        <w:t xml:space="preserve"> et al. 2014)</w:t>
+      </w:r>
+      <w:r>
+        <w:t>.</w:t>
+      </w:r>
+      <w:r>
+        <w:t xml:space="preserve"> </w:t>
+      </w:r>
+      <w:bookmarkStart w:id="5" w:name="_Hlk162893181"/>
+      <w:r>
+        <w:t>As a result</w:t>
+      </w:r>
+      <w:r>
+        <w:t xml:space="preserve"> of these seasonal differences</w:t>
+      </w:r>
+      <w:r>
+        <w:t xml:space="preserve">, </w:t>
+      </w:r>
+      <w:proofErr w:type="gramStart"/>
+      <w:r>
+        <w:t>woodcock</w:t>
+      </w:r>
+      <w:proofErr w:type="gramEnd"/>
+      <w:r>
+        <w:t xml:space="preserve"> are more likely to fly at altitudes </w:t>
+      </w:r>
+      <w:r>
+        <w:t>that</w:t>
+      </w:r>
+      <w:r>
+        <w:t xml:space="preserve"> intersect airspace obstacles during fall</w:t>
+      </w:r>
+      <w:r>
+        <w:t xml:space="preserve"> than during spring</w:t>
+      </w:r>
+      <w:r>
+        <w:t xml:space="preserve">, </w:t>
+      </w:r>
+      <w:r>
+        <w:t xml:space="preserve">with </w:t>
+      </w:r>
+      <w:r>
         <w:t>3</w:t>
       </w:r>
       <w:r>
-        <w:rPr>
-          <w:highlight w:val="yellow"/>
-        </w:rPr>
-        <w:t>m</w:t>
-      </w:r>
-      <w:r>
-        <w:rPr>
-          <w:highlight w:val="yellow"/>
-        </w:rPr>
-        <w:t>)</w:t>
-      </w:r>
-      <w:r>
-        <w:rPr>
-          <w:highlight w:val="yellow"/>
-        </w:rPr>
-        <w:t>.</w:t>
+        <w:t>%</w:t>
       </w:r>
       <w:r>
         <w:t xml:space="preserve"> </w:t>
       </w:r>
       <w:r>
-        <w:t xml:space="preserve">This </w:t>
-      </w:r>
-      <w:r>
-        <w:t>matches seasonal variation in flight altitudes observed via radar</w:t>
-      </w:r>
-      <w:r>
-        <w:t xml:space="preserve"> </w:t>
-      </w:r>
-      <w:r>
-        <w:rPr>
-          <w:rFonts w:ascii="Aptos" w:hAnsi="Aptos"/>
-        </w:rPr>
-        <w:t>(Horton et al. 2016)</w:t>
-      </w:r>
-      <w:r>
-        <w:t>, presumably due to</w:t>
-      </w:r>
-      <w:r>
-        <w:t xml:space="preserve"> migrants </w:t>
-      </w:r>
-      <w:r>
-        <w:t>utilizing</w:t>
-      </w:r>
-      <w:r>
-        <w:t xml:space="preserve"> southerly jet streams </w:t>
-      </w:r>
-      <w:r>
-        <w:t xml:space="preserve">present at higher altitudes </w:t>
-      </w:r>
-      <w:r>
-        <w:t>in the spring</w:t>
-      </w:r>
-      <w:r>
-        <w:t xml:space="preserve"> </w:t>
-      </w:r>
-      <w:r>
-        <w:rPr>
-          <w:rFonts w:ascii="Aptos" w:hAnsi="Aptos"/>
-        </w:rPr>
-        <w:t xml:space="preserve">(La </w:t>
-      </w:r>
-      <w:proofErr w:type="spellStart"/>
-      <w:r>
-        <w:rPr>
-          <w:rFonts w:ascii="Aptos" w:hAnsi="Aptos"/>
-        </w:rPr>
-        <w:t>Sorte</w:t>
-      </w:r>
-      <w:proofErr w:type="spellEnd"/>
-      <w:r>
-        <w:rPr>
-          <w:rFonts w:ascii="Aptos" w:hAnsi="Aptos"/>
-        </w:rPr>
-        <w:t xml:space="preserve"> et al. 2014)</w:t>
-      </w:r>
-      <w:r>
-        <w:t>.</w:t>
-      </w:r>
-      <w:r>
-        <w:t xml:space="preserve"> </w:t>
-      </w:r>
-      <w:bookmarkStart w:id="3" w:name="_Hlk162893181"/>
-      <w:r>
-        <w:t>As a result</w:t>
-      </w:r>
-      <w:r>
-        <w:t xml:space="preserve"> of these seasonal differences</w:t>
-      </w:r>
-      <w:r>
-        <w:t xml:space="preserve">, woodcock are more likely to fly at altitudes </w:t>
-      </w:r>
-      <w:r>
-        <w:t>that</w:t>
-      </w:r>
-      <w:r>
-        <w:t xml:space="preserve"> intersect airspace obstacles during fall</w:t>
-      </w:r>
-      <w:r>
-        <w:t xml:space="preserve"> than during spring</w:t>
+        <w:t>more</w:t>
+      </w:r>
+      <w:r>
+        <w:t xml:space="preserve"> locations occurring at low-rise building altitude, </w:t>
+      </w:r>
+      <w:r>
+        <w:t>10</w:t>
+      </w:r>
+      <w:r>
+        <w:t xml:space="preserve">% </w:t>
+      </w:r>
+      <w:r>
+        <w:t>more</w:t>
+      </w:r>
+      <w:r>
+        <w:t xml:space="preserve"> at wind turbine </w:t>
+      </w:r>
+      <w:r>
+        <w:t>altitude</w:t>
       </w:r>
       <w:r>
         <w:t xml:space="preserve">, </w:t>
       </w:r>
       <w:r>
-        <w:t xml:space="preserve">with </w:t>
-      </w:r>
-      <w:r>
-        <w:t>5</w:t>
-      </w:r>
-      <w:r>
-        <w:t xml:space="preserve">% </w:t>
-      </w:r>
-      <w:r>
-        <w:t>more</w:t>
-      </w:r>
-      <w:r>
-        <w:t xml:space="preserve"> locations occurring at low-rise building altitude, </w:t>
-      </w:r>
-      <w:r>
-        <w:t>8</w:t>
-      </w:r>
-      <w:r>
-        <w:t xml:space="preserve">% </w:t>
-      </w:r>
-      <w:r>
-        <w:t>more</w:t>
-      </w:r>
-      <w:r>
-        <w:t xml:space="preserve"> at wind turbine </w:t>
-      </w:r>
-      <w:r>
-        <w:t>altitude</w:t>
-      </w:r>
-      <w:r>
-        <w:t>, and 1</w:t>
-      </w:r>
-      <w:r>
-        <w:t>4</w:t>
+        <w:t>and 1</w:t>
+      </w:r>
+      <w:r>
+        <w:t>3</w:t>
       </w:r>
       <w:r>
         <w:t xml:space="preserve">% </w:t>
@@ -11767,7 +11845,7 @@
         <w:lastRenderedPageBreak/>
         <w:t>communication tower altitude</w:t>
       </w:r>
-      <w:bookmarkEnd w:id="3"/>
+      <w:bookmarkEnd w:id="5"/>
       <w:r>
         <w:t xml:space="preserve">. </w:t>
       </w:r>
@@ -11867,52 +11945,34 @@
         <w:tab/>
       </w:r>
       <w:r>
-        <w:rPr>
-          <w:highlight w:val="yellow"/>
-        </w:rPr>
         <w:t>D</w:t>
       </w:r>
       <w:r>
-        <w:rPr>
-          <w:highlight w:val="yellow"/>
-        </w:rPr>
         <w:t xml:space="preserve">espite a mean flight altitude of </w:t>
       </w:r>
       <w:r>
-        <w:rPr>
-          <w:highlight w:val="yellow"/>
-        </w:rPr>
         <w:t>36</w:t>
       </w:r>
       <w:r>
-        <w:rPr>
-          <w:highlight w:val="yellow"/>
-        </w:rPr>
-        <w:t>2</w:t>
-      </w:r>
-      <w:r>
-        <w:rPr>
-          <w:highlight w:val="yellow"/>
-        </w:rPr>
+        <w:t>1</w:t>
+      </w:r>
+      <w:r>
         <w:t xml:space="preserve">m, </w:t>
       </w:r>
       <w:r>
-        <w:rPr>
-          <w:highlight w:val="yellow"/>
-        </w:rPr>
         <w:t>we</w:t>
       </w:r>
       <w:r>
-        <w:rPr>
-          <w:highlight w:val="yellow"/>
-        </w:rPr>
         <w:t xml:space="preserve"> </w:t>
       </w:r>
       <w:r>
-        <w:rPr>
-          <w:highlight w:val="yellow"/>
-        </w:rPr>
-        <w:t>found that more than half of woodcock flight altitudes occurred below 305m.</w:t>
+        <w:t xml:space="preserve">found that </w:t>
+      </w:r>
+      <w:r>
+        <w:t>62%</w:t>
+      </w:r>
+      <w:r>
+        <w:t xml:space="preserve"> of woodcock flight altitudes occurred below 305m.</w:t>
       </w:r>
       <w:r>
         <w:t xml:space="preserve"> </w:t>
@@ -14059,19 +14119,11 @@
           <w:rFonts w:ascii="Aptos" w:hAnsi="Aptos"/>
         </w:rPr>
       </w:pPr>
-      <w:proofErr w:type="spellStart"/>
-      <w:r>
-        <w:rPr>
-          <w:rFonts w:ascii="Aptos" w:hAnsi="Aptos"/>
-        </w:rPr>
-        <w:t>Mendall</w:t>
-      </w:r>
-      <w:proofErr w:type="spellEnd"/>
-      <w:r>
-        <w:rPr>
-          <w:rFonts w:ascii="Aptos" w:hAnsi="Aptos"/>
-        </w:rPr>
-        <w:t xml:space="preserve">, H. L., and C. M. Aldous (1943). </w:t>
+      <w:r>
+        <w:rPr>
+          <w:rFonts w:ascii="Aptos" w:hAnsi="Aptos"/>
+        </w:rPr>
+        <w:t xml:space="preserve">Mendall, H. L., and C. M. Aldous (1943). </w:t>
       </w:r>
       <w:r>
         <w:rPr>
@@ -14313,6 +14365,15 @@
       </w:r>
       <w:r>
         <w:t>. R Foundation for Statistical Computing, Vienna, Austria.</w:t>
+      </w:r>
+    </w:p>
+    <w:p>
+      <w:pPr>
+        <w:spacing w:line="480" w:lineRule="auto"/>
+        <w:ind w:left="720" w:hanging="720"/>
+      </w:pPr>
+      <w:r>
+        <w:t>Rabe, D. L., H. H. Prince, and E. D. Goodman (1983). The effect of weather on bioenergetics of breeding American woodcock. The Journal of Wildlife Management:762–771.</w:t>
       </w:r>
     </w:p>
     <w:p>
@@ -15005,8 +15066,11 @@
 
 <file path=word/comments.xml><?xml version="1.0" encoding="utf-8"?>
 <w:comments xmlns:wpc="http://schemas.microsoft.com/office/word/2010/wordprocessingCanvas" xmlns:cx="http://schemas.microsoft.com/office/drawing/2014/chartex" xmlns:cx1="http://schemas.microsoft.com/office/drawing/2015/9/8/chartex" xmlns:cx2="http://schemas.microsoft.com/office/drawing/2015/10/21/chartex" xmlns:cx3="http://schemas.microsoft.com/office/drawing/2016/5/9/chartex" xmlns:cx4="http://schemas.microsoft.com/office/drawing/2016/5/10/chartex" xmlns:cx5="http://schemas.microsoft.com/office/drawing/2016/5/11/chartex" xmlns:cx6="http://schemas.microsoft.com/office/drawing/2016/5/12/chartex" xmlns:cx7="http://schemas.microsoft.com/office/drawing/2016/5/13/chartex" xmlns:cx8="http://schemas.microsoft.com/office/drawing/2016/5/14/chartex" xmlns:mc="http://schemas.openxmlformats.org/markup-compatibility/2006" xmlns:aink="http://schemas.microsoft.com/office/drawing/2016/ink" xmlns:am3d="http://schemas.microsoft.com/office/drawing/2017/model3d" xmlns:o="urn:schemas-microsoft-com:office:office" xmlns:oel="http://schemas.microsoft.com/office/2019/extlst" xmlns:r="http://schemas.openxmlformats.org/officeDocument/2006/relationships" xmlns:m="http://schemas.openxmlformats.org/officeDocument/2006/math" xmlns:v="urn:schemas-microsoft-com:vml" xmlns:wp14="http://schemas.microsoft.com/office/word/2010/wordprocessingDrawing" xmlns:wp="http://schemas.openxmlformats.org/drawingml/2006/wordprocessingDrawing" xmlns:w10="urn:schemas-microsoft-com:office:word" xmlns:w="http://schemas.openxmlformats.org/wordprocessingml/2006/main" xmlns:w14="http://schemas.microsoft.com/office/word/2010/wordml" xmlns:w15="http://schemas.microsoft.com/office/word/2012/wordml" xmlns:w16cex="http://schemas.microsoft.com/office/word/2018/wordml/cex" xmlns:w16cid="http://schemas.microsoft.com/office/word/2016/wordml/cid" xmlns:w16="http://schemas.microsoft.com/office/word/2018/wordml" xmlns:w16du="http://schemas.microsoft.com/office/word/2023/wordml/word16du" xmlns:w16sdtdh="http://schemas.microsoft.com/office/word/2020/wordml/sdtdatahash" xmlns:w16se="http://schemas.microsoft.com/office/word/2015/wordml/symex" xmlns:wpg="http://schemas.microsoft.com/office/word/2010/wordprocessingGroup" xmlns:wpi="http://schemas.microsoft.com/office/word/2010/wordprocessingInk" xmlns:wne="http://schemas.microsoft.com/office/word/2006/wordml" xmlns:wps="http://schemas.microsoft.com/office/word/2010/wordprocessingShape" mc:Ignorable="w14 w15 w16se w16cid w16 w16cex w16sdtdh w16du wp14">
-  <w:comment w:id="0" w:author="Liam Berigan" w:date="2024-11-09T10:49:00Z" w:initials="LB">
+  <w:comment w:id="0" w:author="Liam Berigan" w:date="2024-11-22T14:03:00Z" w:initials="LB">
     <w:p>
+      <w:pPr>
+        <w:pStyle w:val="CommentText"/>
+      </w:pPr>
       <w:r>
         <w:rPr>
           <w:rStyle w:val="CommentReference"/>
@@ -15014,16 +15078,15 @@
         <w:annotationRef/>
       </w:r>
       <w:r>
-        <w:rPr>
-          <w:sz w:val="20"/>
-          <w:szCs w:val="20"/>
-        </w:rPr>
-        <w:t>Add citation to the Stan manual</w:t>
+        <w:t>Add standard deviation</w:t>
       </w:r>
     </w:p>
   </w:comment>
-  <w:comment w:id="1" w:author="Liam Berigan" w:date="2024-11-09T12:37:00Z" w:initials="LB">
+  <w:comment w:id="1" w:author="Liam Berigan" w:date="2024-11-21T16:50:00Z" w:initials="LB">
     <w:p>
+      <w:pPr>
+        <w:pStyle w:val="CommentText"/>
+      </w:pPr>
       <w:r>
         <w:rPr>
           <w:rStyle w:val="CommentReference"/>
@@ -15031,15 +15094,43 @@
         <w:annotationRef/>
       </w:r>
       <w:r>
-        <w:rPr>
-          <w:sz w:val="20"/>
-          <w:szCs w:val="20"/>
-        </w:rPr>
-        <w:t>Need to update</w:t>
+        <w:t>Probably keep this?</w:t>
       </w:r>
     </w:p>
   </w:comment>
-  <w:comment w:id="2" w:author="Liam Berigan" w:date="2024-11-09T12:37:00Z" w:initials="LB">
+  <w:comment w:id="2" w:author="Liam Berigan" w:date="2024-11-21T16:54:00Z" w:initials="LB">
+    <w:p>
+      <w:pPr>
+        <w:pStyle w:val="CommentText"/>
+      </w:pPr>
+      <w:r>
+        <w:rPr>
+          <w:rStyle w:val="CommentReference"/>
+        </w:rPr>
+        <w:annotationRef/>
+      </w:r>
+      <w:r>
+        <w:t>How to address this...</w:t>
+      </w:r>
+    </w:p>
+  </w:comment>
+  <w:comment w:id="3" w:author="Liam Berigan" w:date="2024-11-22T14:02:00Z" w:initials="LB">
+    <w:p>
+      <w:pPr>
+        <w:pStyle w:val="CommentText"/>
+      </w:pPr>
+      <w:r>
+        <w:rPr>
+          <w:rStyle w:val="CommentReference"/>
+        </w:rPr>
+        <w:annotationRef/>
+      </w:r>
+      <w:r>
+        <w:t>Add sd and skewness</w:t>
+      </w:r>
+    </w:p>
+  </w:comment>
+  <w:comment w:id="4" w:author="Liam Berigan" w:date="2024-11-09T12:37:00Z" w:initials="LB">
     <w:p>
       <w:r>
         <w:rPr>
@@ -15061,25 +15152,31 @@
 
 <file path=word/commentsExtended.xml><?xml version="1.0" encoding="utf-8"?>
 <w15:commentsEx xmlns:wpc="http://schemas.microsoft.com/office/word/2010/wordprocessingCanvas" xmlns:cx="http://schemas.microsoft.com/office/drawing/2014/chartex" xmlns:cx1="http://schemas.microsoft.com/office/drawing/2015/9/8/chartex" xmlns:cx2="http://schemas.microsoft.com/office/drawing/2015/10/21/chartex" xmlns:cx3="http://schemas.microsoft.com/office/drawing/2016/5/9/chartex" xmlns:cx4="http://schemas.microsoft.com/office/drawing/2016/5/10/chartex" xmlns:cx5="http://schemas.microsoft.com/office/drawing/2016/5/11/chartex" xmlns:cx6="http://schemas.microsoft.com/office/drawing/2016/5/12/chartex" xmlns:cx7="http://schemas.microsoft.com/office/drawing/2016/5/13/chartex" xmlns:cx8="http://schemas.microsoft.com/office/drawing/2016/5/14/chartex" xmlns:mc="http://schemas.openxmlformats.org/markup-compatibility/2006" xmlns:aink="http://schemas.microsoft.com/office/drawing/2016/ink" xmlns:am3d="http://schemas.microsoft.com/office/drawing/2017/model3d" xmlns:o="urn:schemas-microsoft-com:office:office" xmlns:oel="http://schemas.microsoft.com/office/2019/extlst" xmlns:r="http://schemas.openxmlformats.org/officeDocument/2006/relationships" xmlns:m="http://schemas.openxmlformats.org/officeDocument/2006/math" xmlns:v="urn:schemas-microsoft-com:vml" xmlns:wp14="http://schemas.microsoft.com/office/word/2010/wordprocessingDrawing" xmlns:wp="http://schemas.openxmlformats.org/drawingml/2006/wordprocessingDrawing" xmlns:w10="urn:schemas-microsoft-com:office:word" xmlns:w="http://schemas.openxmlformats.org/wordprocessingml/2006/main" xmlns:w14="http://schemas.microsoft.com/office/word/2010/wordml" xmlns:w15="http://schemas.microsoft.com/office/word/2012/wordml" xmlns:w16cex="http://schemas.microsoft.com/office/word/2018/wordml/cex" xmlns:w16cid="http://schemas.microsoft.com/office/word/2016/wordml/cid" xmlns:w16="http://schemas.microsoft.com/office/word/2018/wordml" xmlns:w16du="http://schemas.microsoft.com/office/word/2023/wordml/word16du" xmlns:w16sdtdh="http://schemas.microsoft.com/office/word/2020/wordml/sdtdatahash" xmlns:w16se="http://schemas.microsoft.com/office/word/2015/wordml/symex" xmlns:wpg="http://schemas.microsoft.com/office/word/2010/wordprocessingGroup" xmlns:wpi="http://schemas.microsoft.com/office/word/2010/wordprocessingInk" xmlns:wne="http://schemas.microsoft.com/office/word/2006/wordml" xmlns:wps="http://schemas.microsoft.com/office/word/2010/wordprocessingShape" mc:Ignorable="w14 w15 w16se w16cid w16 w16cex w16sdtdh w16du wp14">
-  <w15:commentEx w15:paraId="05C432B7" w15:done="0"/>
+  <w15:commentEx w15:paraId="05B1ADA1" w15:done="0"/>
+  <w15:commentEx w15:paraId="0F7E8AEB" w15:done="0"/>
+  <w15:commentEx w15:paraId="4D23AB61" w15:done="0"/>
+  <w15:commentEx w15:paraId="755DC8B1" w15:done="0"/>
   <w15:commentEx w15:paraId="3397ED89" w15:done="0"/>
-  <w15:commentEx w15:paraId="6248A5F5" w15:done="0"/>
 </w15:commentsEx>
 </file>
 
 <file path=word/commentsExtensible.xml><?xml version="1.0" encoding="utf-8"?>
 <w16cex:commentsExtensible xmlns:wpc="http://schemas.microsoft.com/office/word/2010/wordprocessingCanvas" xmlns:cx="http://schemas.microsoft.com/office/drawing/2014/chartex" xmlns:cx1="http://schemas.microsoft.com/office/drawing/2015/9/8/chartex" xmlns:cx2="http://schemas.microsoft.com/office/drawing/2015/10/21/chartex" xmlns:cx3="http://schemas.microsoft.com/office/drawing/2016/5/9/chartex" xmlns:cx4="http://schemas.microsoft.com/office/drawing/2016/5/10/chartex" xmlns:cx5="http://schemas.microsoft.com/office/drawing/2016/5/11/chartex" xmlns:cx6="http://schemas.microsoft.com/office/drawing/2016/5/12/chartex" xmlns:cx7="http://schemas.microsoft.com/office/drawing/2016/5/13/chartex" xmlns:cx8="http://schemas.microsoft.com/office/drawing/2016/5/14/chartex" xmlns:cr="http://schemas.microsoft.com/office/comments/2020/reactions" xmlns:mc="http://schemas.openxmlformats.org/markup-compatibility/2006" xmlns:aink="http://schemas.microsoft.com/office/drawing/2016/ink" xmlns:am3d="http://schemas.microsoft.com/office/drawing/2017/model3d" xmlns:o="urn:schemas-microsoft-com:office:office" xmlns:oel="http://schemas.microsoft.com/office/2019/extlst" xmlns:r="http://schemas.openxmlformats.org/officeDocument/2006/relationships" xmlns:m="http://schemas.openxmlformats.org/officeDocument/2006/math" xmlns:v="urn:schemas-microsoft-com:vml" xmlns:wp14="http://schemas.microsoft.com/office/word/2010/wordprocessingDrawing" xmlns:wp="http://schemas.openxmlformats.org/drawingml/2006/wordprocessingDrawing" xmlns:w10="urn:schemas-microsoft-com:office:word" xmlns:w="http://schemas.openxmlformats.org/wordprocessingml/2006/main" xmlns:w14="http://schemas.microsoft.com/office/word/2010/wordml" xmlns:w15="http://schemas.microsoft.com/office/word/2012/wordml" xmlns:w16cex="http://schemas.microsoft.com/office/word/2018/wordml/cex" xmlns:w16cid="http://schemas.microsoft.com/office/word/2016/wordml/cid" xmlns:w16="http://schemas.microsoft.com/office/word/2018/wordml" xmlns:w16du="http://schemas.microsoft.com/office/word/2023/wordml/word16du" xmlns:w16sdtdh="http://schemas.microsoft.com/office/word/2020/wordml/sdtdatahash" xmlns:w16se="http://schemas.microsoft.com/office/word/2015/wordml/symex" xmlns:wpg="http://schemas.microsoft.com/office/word/2010/wordprocessingGroup" xmlns:wpi="http://schemas.microsoft.com/office/word/2010/wordprocessingInk" xmlns:wne="http://schemas.microsoft.com/office/word/2006/wordml" xmlns:wps="http://schemas.microsoft.com/office/word/2010/wordprocessingShape" mc:Ignorable="w14 w15 w16se w16cid w16 w16cex w16sdtdh cr w16du wp14">
-  <w16cex:commentExtensible w16cex:durableId="2B5800B9" w16cex:dateUtc="2024-11-09T15:49:00Z"/>
+  <w16cex:commentExtensible w16cex:durableId="602638A4" w16cex:dateUtc="2024-11-22T19:03:00Z"/>
+  <w16cex:commentExtensible w16cex:durableId="1C089ECC" w16cex:dateUtc="2024-11-21T21:50:00Z"/>
+  <w16cex:commentExtensible w16cex:durableId="009D2FA8" w16cex:dateUtc="2024-11-21T21:54:00Z"/>
+  <w16cex:commentExtensible w16cex:durableId="7B1B68F8" w16cex:dateUtc="2024-11-22T19:02:00Z"/>
   <w16cex:commentExtensible w16cex:durableId="2197FB97" w16cex:dateUtc="2024-11-09T17:37:00Z"/>
-  <w16cex:commentExtensible w16cex:durableId="2D467E83" w16cex:dateUtc="2024-11-09T17:37:00Z"/>
 </w16cex:commentsExtensible>
 </file>
 
 <file path=word/commentsIds.xml><?xml version="1.0" encoding="utf-8"?>
 <w16cid:commentsIds xmlns:wpc="http://schemas.microsoft.com/office/word/2010/wordprocessingCanvas" xmlns:cx="http://schemas.microsoft.com/office/drawing/2014/chartex" xmlns:cx1="http://schemas.microsoft.com/office/drawing/2015/9/8/chartex" xmlns:cx2="http://schemas.microsoft.com/office/drawing/2015/10/21/chartex" xmlns:cx3="http://schemas.microsoft.com/office/drawing/2016/5/9/chartex" xmlns:cx4="http://schemas.microsoft.com/office/drawing/2016/5/10/chartex" xmlns:cx5="http://schemas.microsoft.com/office/drawing/2016/5/11/chartex" xmlns:cx6="http://schemas.microsoft.com/office/drawing/2016/5/12/chartex" xmlns:cx7="http://schemas.microsoft.com/office/drawing/2016/5/13/chartex" xmlns:cx8="http://schemas.microsoft.com/office/drawing/2016/5/14/chartex" xmlns:mc="http://schemas.openxmlformats.org/markup-compatibility/2006" xmlns:aink="http://schemas.microsoft.com/office/drawing/2016/ink" xmlns:am3d="http://schemas.microsoft.com/office/drawing/2017/model3d" xmlns:o="urn:schemas-microsoft-com:office:office" xmlns:oel="http://schemas.microsoft.com/office/2019/extlst" xmlns:r="http://schemas.openxmlformats.org/officeDocument/2006/relationships" xmlns:m="http://schemas.openxmlformats.org/officeDocument/2006/math" xmlns:v="urn:schemas-microsoft-com:vml" xmlns:wp14="http://schemas.microsoft.com/office/word/2010/wordprocessingDrawing" xmlns:wp="http://schemas.openxmlformats.org/drawingml/2006/wordprocessingDrawing" xmlns:w10="urn:schemas-microsoft-com:office:word" xmlns:w="http://schemas.openxmlformats.org/wordprocessingml/2006/main" xmlns:w14="http://schemas.microsoft.com/office/word/2010/wordml" xmlns:w15="http://schemas.microsoft.com/office/word/2012/wordml" xmlns:w16cex="http://schemas.microsoft.com/office/word/2018/wordml/cex" xmlns:w16cid="http://schemas.microsoft.com/office/word/2016/wordml/cid" xmlns:w16="http://schemas.microsoft.com/office/word/2018/wordml" xmlns:w16du="http://schemas.microsoft.com/office/word/2023/wordml/word16du" xmlns:w16sdtdh="http://schemas.microsoft.com/office/word/2020/wordml/sdtdatahash" xmlns:w16se="http://schemas.microsoft.com/office/word/2015/wordml/symex" xmlns:wpg="http://schemas.microsoft.com/office/word/2010/wordprocessingGroup" xmlns:wpi="http://schemas.microsoft.com/office/word/2010/wordprocessingInk" xmlns:wne="http://schemas.microsoft.com/office/word/2006/wordml" xmlns:wps="http://schemas.microsoft.com/office/word/2010/wordprocessingShape" mc:Ignorable="w14 w15 w16se w16cid w16 w16cex w16sdtdh w16du wp14">
-  <w16cid:commentId w16cid:paraId="05C432B7" w16cid:durableId="2B5800B9"/>
+  <w16cid:commentId w16cid:paraId="05B1ADA1" w16cid:durableId="602638A4"/>
+  <w16cid:commentId w16cid:paraId="0F7E8AEB" w16cid:durableId="1C089ECC"/>
+  <w16cid:commentId w16cid:paraId="4D23AB61" w16cid:durableId="009D2FA8"/>
+  <w16cid:commentId w16cid:paraId="755DC8B1" w16cid:durableId="7B1B68F8"/>
   <w16cid:commentId w16cid:paraId="3397ED89" w16cid:durableId="2197FB97"/>
-  <w16cid:commentId w16cid:paraId="6248A5F5" w16cid:durableId="2D467E83"/>
 </w16cid:commentsIds>
 </file>
 

</xml_diff>

<commit_message>
Committing prior to addressing editorial comments
Minor revisions = )
</commit_message>
<xml_diff>
--- a/drafts/orn_apps_2/woodcock_altitudes_main.docx
+++ b/drafts/orn_apps_2/woodcock_altitudes_main.docx
@@ -3609,19 +3609,7 @@
                                 <w:rPr>
                                   <w:rFonts w:ascii="Cambria Math" w:hAnsi="Cambria Math"/>
                                 </w:rPr>
-                                <m:t>Flig</m:t>
-                              </m:r>
-                              <m:r>
-                                <w:rPr>
-                                  <w:rFonts w:ascii="Cambria Math" w:hAnsi="Cambria Math"/>
-                                </w:rPr>
-                                <m:t>h</m:t>
-                              </m:r>
-                              <m:r>
-                                <w:rPr>
-                                  <w:rFonts w:ascii="Cambria Math" w:hAnsi="Cambria Math"/>
-                                </w:rPr>
-                                <m:t>t</m:t>
+                                <m:t>Flight</m:t>
                               </m:r>
                             </m:e>
                             <m:sub>
@@ -3836,19 +3824,7 @@
                                 <w:rPr>
                                   <w:rFonts w:ascii="Cambria Math" w:hAnsi="Cambria Math"/>
                                 </w:rPr>
-                                <m:t>Flig</m:t>
-                              </m:r>
-                              <m:r>
-                                <w:rPr>
-                                  <w:rFonts w:ascii="Cambria Math" w:hAnsi="Cambria Math"/>
-                                </w:rPr>
-                                <m:t>h</m:t>
-                              </m:r>
-                              <m:r>
-                                <w:rPr>
-                                  <w:rFonts w:ascii="Cambria Math" w:hAnsi="Cambria Math"/>
-                                </w:rPr>
-                                <m:t>t</m:t>
+                                <m:t>Flight</m:t>
                               </m:r>
                             </m:e>
                             <m:sub>
@@ -4464,19 +4440,7 @@
                       <w:rPr>
                         <w:rFonts w:ascii="Cambria Math" w:hAnsi="Cambria Math"/>
                       </w:rPr>
-                      <m:t>Flig</m:t>
-                    </m:r>
-                    <m:r>
-                      <w:rPr>
-                        <w:rFonts w:ascii="Cambria Math" w:hAnsi="Cambria Math"/>
-                      </w:rPr>
-                      <m:t>h</m:t>
-                    </m:r>
-                    <m:r>
-                      <w:rPr>
-                        <w:rFonts w:ascii="Cambria Math" w:hAnsi="Cambria Math"/>
-                      </w:rPr>
-                      <m:t>t</m:t>
+                      <m:t>Flight</m:t>
                     </m:r>
                   </m:e>
                   <m:sub>
@@ -4492,19 +4456,7 @@
                   <w:rPr>
                     <w:rFonts w:ascii="Cambria Math" w:hAnsi="Cambria Math"/>
                   </w:rPr>
-                  <m:t xml:space="preserve">~ </m:t>
-                </m:r>
-                <m:r>
-                  <w:rPr>
-                    <w:rFonts w:ascii="Cambria Math" w:hAnsi="Cambria Math"/>
-                  </w:rPr>
-                  <m:t>Bernoulli</m:t>
-                </m:r>
-                <m:r>
-                  <w:rPr>
-                    <w:rFonts w:ascii="Cambria Math" w:hAnsi="Cambria Math"/>
-                  </w:rPr>
-                  <m:t>(</m:t>
+                  <m:t>~ Bernoulli(</m:t>
                 </m:r>
                 <m:sSub>
                   <m:sSubPr>
@@ -5684,19 +5636,7 @@
                       <w:rPr>
                         <w:rFonts w:ascii="Cambria Math" w:hAnsi="Cambria Math"/>
                       </w:rPr>
-                      <m:t>Flig</m:t>
-                    </m:r>
-                    <m:r>
-                      <w:rPr>
-                        <w:rFonts w:ascii="Cambria Math" w:hAnsi="Cambria Math"/>
-                      </w:rPr>
-                      <m:t>h</m:t>
-                    </m:r>
-                    <m:r>
-                      <w:rPr>
-                        <w:rFonts w:ascii="Cambria Math" w:hAnsi="Cambria Math"/>
-                      </w:rPr>
-                      <m:t>t</m:t>
+                      <m:t>Flight</m:t>
                     </m:r>
                   </m:e>
                   <m:sub>
@@ -5712,19 +5652,7 @@
                   <w:rPr>
                     <w:rFonts w:ascii="Cambria Math" w:hAnsi="Cambria Math"/>
                   </w:rPr>
-                  <m:t xml:space="preserve">~ </m:t>
-                </m:r>
-                <m:r>
-                  <w:rPr>
-                    <w:rFonts w:ascii="Cambria Math" w:hAnsi="Cambria Math"/>
-                  </w:rPr>
-                  <m:t>Bernoulli</m:t>
-                </m:r>
-                <m:r>
-                  <w:rPr>
-                    <w:rFonts w:ascii="Cambria Math" w:hAnsi="Cambria Math"/>
-                  </w:rPr>
-                  <m:t>(</m:t>
+                  <m:t>~ Bernoulli(</m:t>
                 </m:r>
                 <m:sSub>
                   <m:sSubPr>
@@ -11782,7 +11710,7 @@
         </w:rPr>
         <w:lastRenderedPageBreak/>
         <w:drawing>
-          <wp:inline distT="0" distB="0" distL="0" distR="0" wp14:anchorId="0729201E" wp14:editId="18B657FC">
+          <wp:inline distT="0" distB="0" distL="0" distR="0" wp14:anchorId="0729201E" wp14:editId="308B2928">
             <wp:extent cx="5244939" cy="3746385"/>
             <wp:effectExtent l="0" t="0" r="635" b="635"/>
             <wp:docPr id="799130098" name="Picture 2"/>
@@ -15825,11 +15753,6 @@
         <w:docPartUnique/>
       </w:docPartObj>
     </w:sdtPr>
-    <w:sdtEndPr>
-      <w:rPr>
-        <w:rStyle w:val="PageNumber"/>
-      </w:rPr>
-    </w:sdtEndPr>
     <w:sdtContent>
       <w:p>
         <w:pPr>
@@ -15882,11 +15805,6 @@
         <w:docPartUnique/>
       </w:docPartObj>
     </w:sdtPr>
-    <w:sdtEndPr>
-      <w:rPr>
-        <w:rStyle w:val="PageNumber"/>
-      </w:rPr>
-    </w:sdtEndPr>
     <w:sdtContent>
       <w:p>
         <w:pPr>

</xml_diff>